<commit_message>
Fixed some bags on mobile version and update Resume file
</commit_message>
<xml_diff>
--- a/portfolio/resume.docx
+++ b/portfolio/resume.docx
@@ -146,6 +146,7 @@
           <w:rFonts w:ascii="Times New Roman" w:hAnsi="Times New Roman" w:cs="Times New Roman"/>
           <w:sz w:val="28"/>
           <w:szCs w:val="28"/>
+          <w:lang w:val="ru-RU"/>
         </w:rPr>
       </w:pPr>
       <w:r>
@@ -162,6 +163,7 @@
           <w:rFonts w:ascii="Times New Roman" w:hAnsi="Times New Roman" w:cs="Times New Roman"/>
           <w:sz w:val="28"/>
           <w:szCs w:val="28"/>
+          <w:lang w:val="ru-RU"/>
         </w:rPr>
         <w:t>: +38(097)-539-82-89</w:t>
       </w:r>
@@ -338,7 +340,6 @@
           <w:b/>
           <w:sz w:val="28"/>
           <w:szCs w:val="28"/>
-          <w:lang w:val="ru-RU"/>
         </w:rPr>
       </w:pPr>
       <w:r>
@@ -357,7 +358,6 @@
           <w:b/>
           <w:sz w:val="28"/>
           <w:szCs w:val="28"/>
-          <w:lang w:val="ru-RU"/>
         </w:rPr>
         <w:t xml:space="preserve"> </w:t>
       </w:r>
@@ -409,18 +409,7 @@
           <w:szCs w:val="28"/>
           <w:lang w:val="ru-RU"/>
         </w:rPr>
-        <w:t>интерактивных</w:t>
-      </w:r>
-      <w:bookmarkStart w:id="0" w:name="_GoBack"/>
-      <w:bookmarkEnd w:id="0"/>
-      <w:r>
-        <w:rPr>
-          <w:rFonts w:ascii="Times New Roman" w:hAnsi="Times New Roman" w:cs="Times New Roman"/>
-          <w:sz w:val="28"/>
-          <w:szCs w:val="28"/>
-          <w:lang w:val="ru-RU"/>
-        </w:rPr>
-        <w:t xml:space="preserve"> сайтов</w:t>
+        <w:t>интерактивных сайтов</w:t>
       </w:r>
       <w:r>
         <w:rPr>
@@ -703,6 +692,7 @@
         <w:ind w:left="-567" w:right="-563" w:firstLine="283"/>
         <w:contextualSpacing/>
         <w:rPr>
+          <w:rStyle w:val="a3"/>
           <w:rFonts w:ascii="Times New Roman" w:hAnsi="Times New Roman" w:cs="Times New Roman"/>
           <w:sz w:val="28"/>
           <w:szCs w:val="28"/>
@@ -747,6 +737,51 @@
         <w:contextualSpacing/>
         <w:rPr>
           <w:rFonts w:ascii="Times New Roman" w:hAnsi="Times New Roman" w:cs="Times New Roman"/>
+          <w:sz w:val="28"/>
+          <w:szCs w:val="28"/>
+          <w:lang w:val="ru-RU"/>
+        </w:rPr>
+      </w:pPr>
+      <w:r>
+        <w:rPr>
+          <w:rFonts w:ascii="Times New Roman" w:hAnsi="Times New Roman" w:cs="Times New Roman"/>
+          <w:sz w:val="28"/>
+          <w:szCs w:val="28"/>
+          <w:lang w:val="ru-RU"/>
+        </w:rPr>
+        <w:t>Исходный код</w:t>
+      </w:r>
+      <w:bookmarkStart w:id="0" w:name="_GoBack"/>
+      <w:bookmarkEnd w:id="0"/>
+      <w:r>
+        <w:rPr>
+          <w:rFonts w:ascii="Times New Roman" w:hAnsi="Times New Roman" w:cs="Times New Roman"/>
+          <w:sz w:val="28"/>
+          <w:szCs w:val="28"/>
+          <w:lang w:val="ru-RU"/>
+        </w:rPr>
+        <w:t xml:space="preserve">: </w:t>
+      </w:r>
+      <w:hyperlink r:id="rId9" w:history="1">
+        <w:r>
+          <w:rPr>
+            <w:rStyle w:val="a3"/>
+            <w:rFonts w:ascii="Times New Roman" w:hAnsi="Times New Roman" w:cs="Times New Roman"/>
+            <w:sz w:val="28"/>
+            <w:szCs w:val="28"/>
+            <w:lang w:val="ru-RU"/>
+          </w:rPr>
+          <w:t>https://github.com/roma-kovalevskyi</w:t>
+        </w:r>
+      </w:hyperlink>
+    </w:p>
+    <w:p>
+      <w:pPr>
+        <w:spacing w:after="0" w:line="360" w:lineRule="auto"/>
+        <w:ind w:left="-567" w:right="-563" w:firstLine="283"/>
+        <w:contextualSpacing/>
+        <w:rPr>
+          <w:rFonts w:ascii="Times New Roman" w:hAnsi="Times New Roman" w:cs="Times New Roman"/>
           <w:b/>
           <w:sz w:val="28"/>
           <w:szCs w:val="28"/>
@@ -1002,6 +1037,7 @@
           <w:szCs w:val="28"/>
           <w:lang w:val="ru-RU"/>
         </w:rPr>
+        <w:lastRenderedPageBreak/>
         <w:t xml:space="preserve">- онлайн курс – «Основы </w:t>
       </w:r>
       <w:proofErr w:type="spellStart"/>
@@ -1064,156 +1100,1400 @@
           <w:szCs w:val="28"/>
           <w:lang w:val="ru-RU"/>
         </w:rPr>
+        <w:t xml:space="preserve">- интерактивные онлайн курсы – «Основы </w:t>
+      </w:r>
+      <w:r>
+        <w:rPr>
+          <w:rFonts w:ascii="Times New Roman" w:hAnsi="Times New Roman" w:cs="Times New Roman"/>
+          <w:sz w:val="28"/>
+          <w:szCs w:val="28"/>
+        </w:rPr>
+        <w:t>HTML</w:t>
+      </w:r>
+      <w:r>
+        <w:rPr>
+          <w:rFonts w:ascii="Times New Roman" w:hAnsi="Times New Roman" w:cs="Times New Roman"/>
+          <w:sz w:val="28"/>
+          <w:szCs w:val="28"/>
+          <w:lang w:val="ru-RU"/>
+        </w:rPr>
+        <w:t>/</w:t>
+      </w:r>
+      <w:r>
+        <w:rPr>
+          <w:rFonts w:ascii="Times New Roman" w:hAnsi="Times New Roman" w:cs="Times New Roman"/>
+          <w:sz w:val="28"/>
+          <w:szCs w:val="28"/>
+        </w:rPr>
+        <w:t>CSS</w:t>
+      </w:r>
+      <w:r>
+        <w:rPr>
+          <w:rFonts w:ascii="Times New Roman" w:hAnsi="Times New Roman" w:cs="Times New Roman"/>
+          <w:sz w:val="28"/>
+          <w:szCs w:val="28"/>
+          <w:lang w:val="ru-RU"/>
+        </w:rPr>
+        <w:t>/</w:t>
+      </w:r>
+      <w:r>
+        <w:rPr>
+          <w:rFonts w:ascii="Times New Roman" w:hAnsi="Times New Roman" w:cs="Times New Roman"/>
+          <w:sz w:val="28"/>
+          <w:szCs w:val="28"/>
+        </w:rPr>
+        <w:t>JS</w:t>
+      </w:r>
+      <w:r>
+        <w:rPr>
+          <w:rFonts w:ascii="Times New Roman" w:hAnsi="Times New Roman" w:cs="Times New Roman"/>
+          <w:sz w:val="28"/>
+          <w:szCs w:val="28"/>
+          <w:lang w:val="ru-RU"/>
+        </w:rPr>
+        <w:t xml:space="preserve">», </w:t>
+      </w:r>
+      <w:r>
+        <w:rPr>
+          <w:rFonts w:ascii="Times New Roman" w:hAnsi="Times New Roman" w:cs="Times New Roman"/>
+          <w:sz w:val="28"/>
+          <w:szCs w:val="28"/>
+        </w:rPr>
+        <w:t>HTML</w:t>
+      </w:r>
+      <w:r>
+        <w:rPr>
+          <w:rFonts w:ascii="Times New Roman" w:hAnsi="Times New Roman" w:cs="Times New Roman"/>
+          <w:sz w:val="28"/>
+          <w:szCs w:val="28"/>
+          <w:lang w:val="ru-RU"/>
+        </w:rPr>
+        <w:t xml:space="preserve"> </w:t>
+      </w:r>
+      <w:r>
+        <w:rPr>
+          <w:rFonts w:ascii="Times New Roman" w:hAnsi="Times New Roman" w:cs="Times New Roman"/>
+          <w:sz w:val="28"/>
+          <w:szCs w:val="28"/>
+        </w:rPr>
+        <w:t>Academy</w:t>
+      </w:r>
+      <w:r>
+        <w:rPr>
+          <w:rFonts w:ascii="Times New Roman" w:hAnsi="Times New Roman" w:cs="Times New Roman"/>
+          <w:sz w:val="28"/>
+          <w:szCs w:val="28"/>
+          <w:lang w:val="ru-RU"/>
+        </w:rPr>
+        <w:t xml:space="preserve"> (02.2019)</w:t>
+      </w:r>
+    </w:p>
+    <w:p>
+      <w:pPr>
+        <w:spacing w:after="0" w:line="360" w:lineRule="auto"/>
+        <w:ind w:left="-567" w:right="-563" w:firstLine="283"/>
+        <w:contextualSpacing/>
+        <w:rPr>
+          <w:rFonts w:ascii="Times New Roman" w:hAnsi="Times New Roman" w:cs="Times New Roman"/>
+          <w:sz w:val="28"/>
+          <w:szCs w:val="28"/>
+        </w:rPr>
+      </w:pPr>
+      <w:r>
+        <w:rPr>
+          <w:rFonts w:ascii="Times New Roman" w:hAnsi="Times New Roman" w:cs="Times New Roman"/>
+          <w:sz w:val="28"/>
+          <w:szCs w:val="28"/>
+        </w:rPr>
+        <w:t xml:space="preserve">- </w:t>
+      </w:r>
+      <w:r>
+        <w:rPr>
+          <w:rFonts w:ascii="Times New Roman" w:hAnsi="Times New Roman" w:cs="Times New Roman"/>
+          <w:sz w:val="28"/>
+          <w:szCs w:val="28"/>
+          <w:lang w:val="ru-RU"/>
+        </w:rPr>
+        <w:t>онлайн</w:t>
+      </w:r>
+      <w:r>
+        <w:rPr>
+          <w:rFonts w:ascii="Times New Roman" w:hAnsi="Times New Roman" w:cs="Times New Roman"/>
+          <w:sz w:val="28"/>
+          <w:szCs w:val="28"/>
+        </w:rPr>
+        <w:t xml:space="preserve"> </w:t>
+      </w:r>
+      <w:r>
+        <w:rPr>
+          <w:rFonts w:ascii="Times New Roman" w:hAnsi="Times New Roman" w:cs="Times New Roman"/>
+          <w:sz w:val="28"/>
+          <w:szCs w:val="28"/>
+          <w:lang w:val="ru-RU"/>
+        </w:rPr>
+        <w:t>курс</w:t>
+      </w:r>
+      <w:r>
+        <w:rPr>
+          <w:rFonts w:ascii="Times New Roman" w:hAnsi="Times New Roman" w:cs="Times New Roman"/>
+          <w:sz w:val="28"/>
+          <w:szCs w:val="28"/>
+        </w:rPr>
+        <w:t xml:space="preserve"> – «Responsive Web Design», </w:t>
+      </w:r>
+      <w:proofErr w:type="spellStart"/>
+      <w:r>
+        <w:rPr>
+          <w:rFonts w:ascii="Times New Roman" w:hAnsi="Times New Roman" w:cs="Times New Roman"/>
+          <w:sz w:val="28"/>
+          <w:szCs w:val="28"/>
+        </w:rPr>
+        <w:t>freeCodeCamp</w:t>
+      </w:r>
+      <w:proofErr w:type="spellEnd"/>
+      <w:r>
+        <w:rPr>
+          <w:rFonts w:ascii="Times New Roman" w:hAnsi="Times New Roman" w:cs="Times New Roman"/>
+          <w:sz w:val="28"/>
+          <w:szCs w:val="28"/>
+        </w:rPr>
+        <w:t xml:space="preserve"> (03.2019)</w:t>
+      </w:r>
+    </w:p>
+    <w:p>
+      <w:pPr>
+        <w:spacing w:after="0" w:line="360" w:lineRule="auto"/>
+        <w:ind w:left="-567" w:right="-563" w:firstLine="283"/>
+        <w:contextualSpacing/>
+        <w:rPr>
+          <w:rFonts w:ascii="Times New Roman" w:hAnsi="Times New Roman" w:cs="Times New Roman"/>
+          <w:sz w:val="28"/>
+          <w:szCs w:val="28"/>
+        </w:rPr>
+      </w:pPr>
+      <w:r>
+        <w:rPr>
+          <w:rFonts w:ascii="Times New Roman" w:hAnsi="Times New Roman" w:cs="Times New Roman"/>
+          <w:sz w:val="28"/>
+          <w:szCs w:val="28"/>
+        </w:rPr>
+        <w:t xml:space="preserve">- </w:t>
+      </w:r>
+      <w:r>
+        <w:rPr>
+          <w:rFonts w:ascii="Times New Roman" w:hAnsi="Times New Roman" w:cs="Times New Roman"/>
+          <w:sz w:val="28"/>
+          <w:szCs w:val="28"/>
+          <w:lang w:val="ru-RU"/>
+        </w:rPr>
+        <w:t>онлайн</w:t>
+      </w:r>
+      <w:r>
+        <w:rPr>
+          <w:rFonts w:ascii="Times New Roman" w:hAnsi="Times New Roman" w:cs="Times New Roman"/>
+          <w:sz w:val="28"/>
+          <w:szCs w:val="28"/>
+        </w:rPr>
+        <w:t xml:space="preserve"> </w:t>
+      </w:r>
+      <w:r>
+        <w:rPr>
+          <w:rFonts w:ascii="Times New Roman" w:hAnsi="Times New Roman" w:cs="Times New Roman"/>
+          <w:sz w:val="28"/>
+          <w:szCs w:val="28"/>
+          <w:lang w:val="ru-RU"/>
+        </w:rPr>
+        <w:t>курс</w:t>
+      </w:r>
+      <w:r>
+        <w:rPr>
+          <w:rFonts w:ascii="Times New Roman" w:hAnsi="Times New Roman" w:cs="Times New Roman"/>
+          <w:sz w:val="28"/>
+          <w:szCs w:val="28"/>
+        </w:rPr>
+        <w:t xml:space="preserve"> – «</w:t>
+      </w:r>
+      <w:proofErr w:type="spellStart"/>
+      <w:r>
+        <w:rPr>
+          <w:rFonts w:ascii="Times New Roman" w:hAnsi="Times New Roman" w:cs="Times New Roman"/>
+          <w:sz w:val="28"/>
+          <w:szCs w:val="28"/>
+        </w:rPr>
+        <w:t>Javascript</w:t>
+      </w:r>
+      <w:proofErr w:type="spellEnd"/>
+      <w:r>
+        <w:rPr>
+          <w:rFonts w:ascii="Times New Roman" w:hAnsi="Times New Roman" w:cs="Times New Roman"/>
+          <w:sz w:val="28"/>
+          <w:szCs w:val="28"/>
+        </w:rPr>
+        <w:t xml:space="preserve"> Algorithms </w:t>
+      </w:r>
+      <w:proofErr w:type="gramStart"/>
+      <w:r>
+        <w:rPr>
+          <w:rFonts w:ascii="Times New Roman" w:hAnsi="Times New Roman" w:cs="Times New Roman"/>
+          <w:sz w:val="28"/>
+          <w:szCs w:val="28"/>
+        </w:rPr>
+        <w:t>And</w:t>
+      </w:r>
+      <w:proofErr w:type="gramEnd"/>
+      <w:r>
+        <w:rPr>
+          <w:rFonts w:ascii="Times New Roman" w:hAnsi="Times New Roman" w:cs="Times New Roman"/>
+          <w:sz w:val="28"/>
+          <w:szCs w:val="28"/>
+        </w:rPr>
+        <w:t xml:space="preserve"> Data Structures», </w:t>
+      </w:r>
+      <w:proofErr w:type="spellStart"/>
+      <w:r>
+        <w:rPr>
+          <w:rFonts w:ascii="Times New Roman" w:hAnsi="Times New Roman" w:cs="Times New Roman"/>
+          <w:sz w:val="28"/>
+          <w:szCs w:val="28"/>
+        </w:rPr>
+        <w:t>freeCodeCamp</w:t>
+      </w:r>
+      <w:proofErr w:type="spellEnd"/>
+      <w:r>
+        <w:rPr>
+          <w:rFonts w:ascii="Times New Roman" w:hAnsi="Times New Roman" w:cs="Times New Roman"/>
+          <w:sz w:val="28"/>
+          <w:szCs w:val="28"/>
+        </w:rPr>
+        <w:t xml:space="preserve"> (</w:t>
+      </w:r>
+      <w:r>
+        <w:rPr>
+          <w:rFonts w:ascii="Times New Roman" w:hAnsi="Times New Roman" w:cs="Times New Roman"/>
+          <w:sz w:val="28"/>
+          <w:szCs w:val="28"/>
+        </w:rPr>
+        <w:t>03</w:t>
+      </w:r>
+      <w:r>
+        <w:rPr>
+          <w:rFonts w:ascii="Times New Roman" w:hAnsi="Times New Roman" w:cs="Times New Roman"/>
+          <w:sz w:val="28"/>
+          <w:szCs w:val="28"/>
+        </w:rPr>
+        <w:t>.2019)</w:t>
+      </w:r>
+    </w:p>
+    <w:p>
+      <w:pPr>
+        <w:spacing w:after="0" w:line="360" w:lineRule="auto"/>
+        <w:ind w:left="-567" w:right="-563" w:firstLine="283"/>
+        <w:contextualSpacing/>
+        <w:rPr>
+          <w:rFonts w:ascii="Times New Roman" w:hAnsi="Times New Roman" w:cs="Times New Roman"/>
+          <w:sz w:val="28"/>
+          <w:szCs w:val="28"/>
+        </w:rPr>
+      </w:pPr>
+    </w:p>
+    <w:p>
+      <w:pPr>
+        <w:spacing w:after="0" w:line="360" w:lineRule="auto"/>
+        <w:ind w:left="-567" w:right="-563" w:firstLine="283"/>
+        <w:contextualSpacing/>
+        <w:rPr>
+          <w:rFonts w:ascii="Times New Roman" w:hAnsi="Times New Roman" w:cs="Times New Roman"/>
+          <w:b/>
+          <w:sz w:val="28"/>
+          <w:szCs w:val="28"/>
+          <w:lang w:val="ru-RU"/>
+        </w:rPr>
+      </w:pPr>
+      <w:r>
+        <w:rPr>
+          <w:rFonts w:ascii="Times New Roman" w:hAnsi="Times New Roman" w:cs="Times New Roman"/>
+          <w:b/>
+          <w:sz w:val="28"/>
+          <w:szCs w:val="28"/>
+          <w:lang w:val="ru-RU"/>
+        </w:rPr>
+        <w:t>Профессиональные навыки</w:t>
+      </w:r>
+    </w:p>
+    <w:p>
+      <w:pPr>
+        <w:spacing w:after="0" w:line="360" w:lineRule="auto"/>
+        <w:ind w:left="-567" w:right="-563" w:firstLine="283"/>
+        <w:contextualSpacing/>
+        <w:rPr>
+          <w:rFonts w:ascii="Times New Roman" w:hAnsi="Times New Roman" w:cs="Times New Roman"/>
+          <w:sz w:val="28"/>
+          <w:szCs w:val="28"/>
+          <w:lang w:val="ru-RU"/>
+        </w:rPr>
+      </w:pPr>
+      <w:r>
+        <w:rPr>
+          <w:rFonts w:ascii="Times New Roman" w:hAnsi="Times New Roman" w:cs="Times New Roman"/>
+          <w:sz w:val="28"/>
+          <w:szCs w:val="28"/>
+          <w:lang w:val="ru-RU"/>
+        </w:rPr>
+        <w:t>- HTML5</w:t>
+      </w:r>
+    </w:p>
+    <w:p>
+      <w:pPr>
+        <w:spacing w:after="0" w:line="360" w:lineRule="auto"/>
+        <w:ind w:left="-567" w:right="-563" w:firstLine="283"/>
+        <w:contextualSpacing/>
+        <w:rPr>
+          <w:rFonts w:ascii="Times New Roman" w:hAnsi="Times New Roman" w:cs="Times New Roman"/>
+          <w:sz w:val="28"/>
+          <w:szCs w:val="28"/>
+          <w:lang w:val="ru-RU"/>
+        </w:rPr>
+      </w:pPr>
+      <w:r>
+        <w:rPr>
+          <w:rFonts w:ascii="Times New Roman" w:hAnsi="Times New Roman" w:cs="Times New Roman"/>
+          <w:sz w:val="28"/>
+          <w:szCs w:val="28"/>
+          <w:lang w:val="ru-RU"/>
+        </w:rPr>
+        <w:t xml:space="preserve">- </w:t>
+      </w:r>
+      <w:r>
+        <w:rPr>
+          <w:rFonts w:ascii="Times New Roman" w:hAnsi="Times New Roman" w:cs="Times New Roman"/>
+          <w:sz w:val="28"/>
+          <w:szCs w:val="28"/>
+        </w:rPr>
+        <w:t>CSS</w:t>
+      </w:r>
+      <w:r>
+        <w:rPr>
+          <w:rFonts w:ascii="Times New Roman" w:hAnsi="Times New Roman" w:cs="Times New Roman"/>
+          <w:sz w:val="28"/>
+          <w:szCs w:val="28"/>
+          <w:lang w:val="ru-RU"/>
+        </w:rPr>
+        <w:t>3</w:t>
+      </w:r>
+    </w:p>
+    <w:p>
+      <w:pPr>
+        <w:spacing w:after="0" w:line="360" w:lineRule="auto"/>
+        <w:ind w:left="-567" w:right="-563" w:firstLine="283"/>
+        <w:contextualSpacing/>
+        <w:rPr>
+          <w:rFonts w:ascii="Times New Roman" w:hAnsi="Times New Roman" w:cs="Times New Roman"/>
+          <w:sz w:val="28"/>
+          <w:szCs w:val="28"/>
+          <w:lang w:val="ru-RU"/>
+        </w:rPr>
+      </w:pPr>
+      <w:r>
+        <w:rPr>
+          <w:rFonts w:ascii="Times New Roman" w:hAnsi="Times New Roman" w:cs="Times New Roman"/>
+          <w:sz w:val="28"/>
+          <w:szCs w:val="28"/>
+          <w:lang w:val="ru-RU"/>
+        </w:rPr>
+        <w:t xml:space="preserve">- </w:t>
+      </w:r>
+      <w:r>
+        <w:rPr>
+          <w:rFonts w:ascii="Times New Roman" w:hAnsi="Times New Roman" w:cs="Times New Roman"/>
+          <w:sz w:val="28"/>
+          <w:szCs w:val="28"/>
+        </w:rPr>
+        <w:t>JavaScript</w:t>
+      </w:r>
+      <w:r>
+        <w:rPr>
+          <w:rFonts w:ascii="Times New Roman" w:hAnsi="Times New Roman" w:cs="Times New Roman"/>
+          <w:sz w:val="28"/>
+          <w:szCs w:val="28"/>
+          <w:lang w:val="ru-RU"/>
+        </w:rPr>
+        <w:t xml:space="preserve"> (</w:t>
+      </w:r>
+      <w:r>
+        <w:rPr>
+          <w:rFonts w:ascii="Times New Roman" w:hAnsi="Times New Roman" w:cs="Times New Roman"/>
+          <w:sz w:val="28"/>
+          <w:szCs w:val="28"/>
+        </w:rPr>
+        <w:t>ES</w:t>
+      </w:r>
+      <w:r>
+        <w:rPr>
+          <w:rFonts w:ascii="Times New Roman" w:hAnsi="Times New Roman" w:cs="Times New Roman"/>
+          <w:sz w:val="28"/>
+          <w:szCs w:val="28"/>
+          <w:lang w:val="ru-RU"/>
+        </w:rPr>
+        <w:t xml:space="preserve">5 / </w:t>
+      </w:r>
+      <w:r>
+        <w:rPr>
+          <w:rFonts w:ascii="Times New Roman" w:hAnsi="Times New Roman" w:cs="Times New Roman"/>
+          <w:sz w:val="28"/>
+          <w:szCs w:val="28"/>
+        </w:rPr>
+        <w:t>ES</w:t>
+      </w:r>
+      <w:r>
+        <w:rPr>
+          <w:rFonts w:ascii="Times New Roman" w:hAnsi="Times New Roman" w:cs="Times New Roman"/>
+          <w:sz w:val="28"/>
+          <w:szCs w:val="28"/>
+          <w:lang w:val="ru-RU"/>
+        </w:rPr>
+        <w:t>6)</w:t>
+      </w:r>
+    </w:p>
+    <w:p>
+      <w:pPr>
+        <w:spacing w:after="0" w:line="360" w:lineRule="auto"/>
+        <w:ind w:left="-567" w:right="-563" w:firstLine="283"/>
+        <w:contextualSpacing/>
+        <w:rPr>
+          <w:rFonts w:ascii="Times New Roman" w:hAnsi="Times New Roman" w:cs="Times New Roman"/>
+          <w:sz w:val="28"/>
+          <w:szCs w:val="28"/>
+          <w:lang w:val="ru-RU"/>
+        </w:rPr>
+      </w:pPr>
+      <w:r>
+        <w:rPr>
+          <w:rFonts w:ascii="Times New Roman" w:hAnsi="Times New Roman" w:cs="Times New Roman"/>
+          <w:sz w:val="28"/>
+          <w:szCs w:val="28"/>
+          <w:lang w:val="ru-RU"/>
+        </w:rPr>
+        <w:t xml:space="preserve">- </w:t>
+      </w:r>
+      <w:r>
+        <w:rPr>
+          <w:rFonts w:ascii="Times New Roman" w:hAnsi="Times New Roman" w:cs="Times New Roman"/>
+          <w:sz w:val="28"/>
+          <w:szCs w:val="28"/>
+        </w:rPr>
+        <w:t>JQuery</w:t>
+      </w:r>
+    </w:p>
+    <w:p>
+      <w:pPr>
+        <w:spacing w:after="0" w:line="360" w:lineRule="auto"/>
+        <w:ind w:left="-567" w:right="-563" w:firstLine="283"/>
+        <w:contextualSpacing/>
+        <w:rPr>
+          <w:rFonts w:ascii="Times New Roman" w:hAnsi="Times New Roman" w:cs="Times New Roman"/>
+          <w:sz w:val="28"/>
+          <w:szCs w:val="28"/>
+          <w:lang w:val="ru-RU"/>
+        </w:rPr>
+      </w:pPr>
+      <w:r>
+        <w:rPr>
+          <w:rFonts w:ascii="Times New Roman" w:hAnsi="Times New Roman" w:cs="Times New Roman"/>
+          <w:sz w:val="28"/>
+          <w:szCs w:val="28"/>
+          <w:lang w:val="ru-RU"/>
+        </w:rPr>
+        <w:t xml:space="preserve">- </w:t>
+      </w:r>
+      <w:r>
+        <w:rPr>
+          <w:rFonts w:ascii="Times New Roman" w:hAnsi="Times New Roman" w:cs="Times New Roman"/>
+          <w:sz w:val="28"/>
+          <w:szCs w:val="28"/>
+        </w:rPr>
+        <w:t>Ajax</w:t>
+      </w:r>
+    </w:p>
+    <w:p>
+      <w:pPr>
+        <w:spacing w:after="0" w:line="360" w:lineRule="auto"/>
+        <w:ind w:left="-567" w:right="-563" w:firstLine="283"/>
+        <w:contextualSpacing/>
+        <w:rPr>
+          <w:rFonts w:ascii="Times New Roman" w:hAnsi="Times New Roman" w:cs="Times New Roman"/>
+          <w:sz w:val="28"/>
+          <w:szCs w:val="28"/>
+          <w:lang w:val="ru-RU"/>
+        </w:rPr>
+      </w:pPr>
+      <w:r>
+        <w:rPr>
+          <w:rFonts w:ascii="Times New Roman" w:hAnsi="Times New Roman" w:cs="Times New Roman"/>
+          <w:sz w:val="28"/>
+          <w:szCs w:val="28"/>
+          <w:lang w:val="ru-RU"/>
+        </w:rPr>
+        <w:t xml:space="preserve">- </w:t>
+      </w:r>
+      <w:r>
+        <w:rPr>
+          <w:rFonts w:ascii="Times New Roman" w:hAnsi="Times New Roman" w:cs="Times New Roman"/>
+          <w:sz w:val="28"/>
+          <w:szCs w:val="28"/>
+          <w:lang w:val="ru-RU"/>
+        </w:rPr>
+        <w:t>препроцессор</w:t>
+      </w:r>
+      <w:r>
+        <w:rPr>
+          <w:rFonts w:ascii="Times New Roman" w:hAnsi="Times New Roman" w:cs="Times New Roman"/>
+          <w:sz w:val="28"/>
+          <w:szCs w:val="28"/>
+          <w:lang w:val="ru-RU"/>
+        </w:rPr>
+        <w:t xml:space="preserve"> </w:t>
+      </w:r>
+      <w:r>
+        <w:rPr>
+          <w:rFonts w:ascii="Times New Roman" w:hAnsi="Times New Roman" w:cs="Times New Roman"/>
+          <w:sz w:val="28"/>
+          <w:szCs w:val="28"/>
+        </w:rPr>
+        <w:t>SASS</w:t>
+      </w:r>
+      <w:r>
+        <w:rPr>
+          <w:rFonts w:ascii="Times New Roman" w:hAnsi="Times New Roman" w:cs="Times New Roman"/>
+          <w:sz w:val="28"/>
+          <w:szCs w:val="28"/>
+          <w:lang w:val="ru-RU"/>
+        </w:rPr>
+        <w:t xml:space="preserve"> (</w:t>
+      </w:r>
+      <w:r>
+        <w:rPr>
+          <w:rFonts w:ascii="Times New Roman" w:hAnsi="Times New Roman" w:cs="Times New Roman"/>
+          <w:sz w:val="28"/>
+          <w:szCs w:val="28"/>
+        </w:rPr>
+        <w:t>SCSS</w:t>
+      </w:r>
+      <w:r>
+        <w:rPr>
+          <w:rFonts w:ascii="Times New Roman" w:hAnsi="Times New Roman" w:cs="Times New Roman"/>
+          <w:sz w:val="28"/>
+          <w:szCs w:val="28"/>
+          <w:lang w:val="ru-RU"/>
+        </w:rPr>
+        <w:t>)</w:t>
+      </w:r>
+    </w:p>
+    <w:p>
+      <w:pPr>
+        <w:spacing w:after="0" w:line="360" w:lineRule="auto"/>
+        <w:ind w:left="-567" w:right="-563" w:firstLine="283"/>
+        <w:contextualSpacing/>
+        <w:rPr>
+          <w:rFonts w:ascii="Times New Roman" w:hAnsi="Times New Roman" w:cs="Times New Roman"/>
+          <w:sz w:val="28"/>
+          <w:szCs w:val="28"/>
+          <w:lang w:val="ru-RU"/>
+        </w:rPr>
+      </w:pPr>
+      <w:r>
+        <w:rPr>
+          <w:rFonts w:ascii="Times New Roman" w:hAnsi="Times New Roman" w:cs="Times New Roman"/>
+          <w:sz w:val="28"/>
+          <w:szCs w:val="28"/>
+          <w:lang w:val="ru-RU"/>
+        </w:rPr>
+        <w:t xml:space="preserve">- </w:t>
+      </w:r>
+      <w:r>
+        <w:rPr>
+          <w:rFonts w:ascii="Times New Roman" w:hAnsi="Times New Roman" w:cs="Times New Roman"/>
+          <w:sz w:val="28"/>
+          <w:szCs w:val="28"/>
+          <w:lang w:val="ru-RU"/>
+        </w:rPr>
+        <w:t>методология</w:t>
+      </w:r>
+      <w:r>
+        <w:rPr>
+          <w:rFonts w:ascii="Times New Roman" w:hAnsi="Times New Roman" w:cs="Times New Roman"/>
+          <w:sz w:val="28"/>
+          <w:szCs w:val="28"/>
+          <w:lang w:val="ru-RU"/>
+        </w:rPr>
+        <w:t xml:space="preserve"> </w:t>
+      </w:r>
+      <w:r>
+        <w:rPr>
+          <w:rFonts w:ascii="Times New Roman" w:hAnsi="Times New Roman" w:cs="Times New Roman"/>
+          <w:sz w:val="28"/>
+          <w:szCs w:val="28"/>
+          <w:lang w:val="ru-RU"/>
+        </w:rPr>
+        <w:t>верстки</w:t>
+      </w:r>
+      <w:r>
+        <w:rPr>
+          <w:rFonts w:ascii="Times New Roman" w:hAnsi="Times New Roman" w:cs="Times New Roman"/>
+          <w:sz w:val="28"/>
+          <w:szCs w:val="28"/>
+          <w:lang w:val="ru-RU"/>
+        </w:rPr>
+        <w:t xml:space="preserve"> </w:t>
+      </w:r>
+      <w:r>
+        <w:rPr>
+          <w:rFonts w:ascii="Times New Roman" w:hAnsi="Times New Roman" w:cs="Times New Roman"/>
+          <w:sz w:val="28"/>
+          <w:szCs w:val="28"/>
+        </w:rPr>
+        <w:t>BEM</w:t>
+      </w:r>
+    </w:p>
+    <w:p>
+      <w:pPr>
+        <w:spacing w:after="0" w:line="360" w:lineRule="auto"/>
+        <w:ind w:left="-567" w:right="-563" w:firstLine="283"/>
+        <w:contextualSpacing/>
+        <w:rPr>
+          <w:rFonts w:ascii="Times New Roman" w:hAnsi="Times New Roman" w:cs="Times New Roman"/>
+          <w:sz w:val="28"/>
+          <w:szCs w:val="28"/>
+          <w:lang w:val="ru-RU"/>
+        </w:rPr>
+      </w:pPr>
+      <w:r>
+        <w:rPr>
+          <w:rFonts w:ascii="Times New Roman" w:hAnsi="Times New Roman" w:cs="Times New Roman"/>
+          <w:sz w:val="28"/>
+          <w:szCs w:val="28"/>
+          <w:lang w:val="ru-RU"/>
+        </w:rPr>
+        <w:t xml:space="preserve">- </w:t>
+      </w:r>
+      <w:r>
+        <w:rPr>
+          <w:rFonts w:ascii="Times New Roman" w:hAnsi="Times New Roman" w:cs="Times New Roman"/>
+          <w:sz w:val="28"/>
+          <w:szCs w:val="28"/>
+        </w:rPr>
+        <w:t>Twitter</w:t>
+      </w:r>
+      <w:r>
+        <w:rPr>
+          <w:rFonts w:ascii="Times New Roman" w:hAnsi="Times New Roman" w:cs="Times New Roman"/>
+          <w:sz w:val="28"/>
+          <w:szCs w:val="28"/>
+          <w:lang w:val="ru-RU"/>
+        </w:rPr>
+        <w:t xml:space="preserve"> </w:t>
+      </w:r>
+      <w:r>
+        <w:rPr>
+          <w:rFonts w:ascii="Times New Roman" w:hAnsi="Times New Roman" w:cs="Times New Roman"/>
+          <w:sz w:val="28"/>
+          <w:szCs w:val="28"/>
+        </w:rPr>
+        <w:t>Bootstrap</w:t>
+      </w:r>
+    </w:p>
+    <w:p>
+      <w:pPr>
+        <w:spacing w:after="0" w:line="360" w:lineRule="auto"/>
+        <w:ind w:left="-567" w:right="-563" w:firstLine="283"/>
+        <w:contextualSpacing/>
+        <w:rPr>
+          <w:rFonts w:ascii="Times New Roman" w:hAnsi="Times New Roman" w:cs="Times New Roman"/>
+          <w:sz w:val="28"/>
+          <w:szCs w:val="28"/>
+          <w:lang w:val="ru-RU"/>
+        </w:rPr>
+      </w:pPr>
+      <w:r>
+        <w:rPr>
+          <w:rFonts w:ascii="Times New Roman" w:hAnsi="Times New Roman" w:cs="Times New Roman"/>
+          <w:sz w:val="28"/>
+          <w:szCs w:val="28"/>
+          <w:lang w:val="ru-RU"/>
+        </w:rPr>
+        <w:t xml:space="preserve">- </w:t>
+      </w:r>
+      <w:r>
+        <w:rPr>
+          <w:rFonts w:ascii="Times New Roman" w:hAnsi="Times New Roman" w:cs="Times New Roman"/>
+          <w:sz w:val="28"/>
+          <w:szCs w:val="28"/>
+          <w:lang w:val="ru-RU"/>
+        </w:rPr>
+        <w:t>пакетный</w:t>
+      </w:r>
+      <w:r>
+        <w:rPr>
+          <w:rFonts w:ascii="Times New Roman" w:hAnsi="Times New Roman" w:cs="Times New Roman"/>
+          <w:sz w:val="28"/>
+          <w:szCs w:val="28"/>
+          <w:lang w:val="ru-RU"/>
+        </w:rPr>
+        <w:t xml:space="preserve"> </w:t>
+      </w:r>
+      <w:r>
+        <w:rPr>
+          <w:rFonts w:ascii="Times New Roman" w:hAnsi="Times New Roman" w:cs="Times New Roman"/>
+          <w:sz w:val="28"/>
+          <w:szCs w:val="28"/>
+          <w:lang w:val="ru-RU"/>
+        </w:rPr>
+        <w:t>менеджер</w:t>
+      </w:r>
+      <w:r>
+        <w:rPr>
+          <w:rFonts w:ascii="Times New Roman" w:hAnsi="Times New Roman" w:cs="Times New Roman"/>
+          <w:sz w:val="28"/>
+          <w:szCs w:val="28"/>
+          <w:lang w:val="ru-RU"/>
+        </w:rPr>
+        <w:t xml:space="preserve"> </w:t>
+      </w:r>
+      <w:r>
+        <w:rPr>
+          <w:rFonts w:ascii="Times New Roman" w:hAnsi="Times New Roman" w:cs="Times New Roman"/>
+          <w:sz w:val="28"/>
+          <w:szCs w:val="28"/>
+        </w:rPr>
+        <w:t>NPM</w:t>
+      </w:r>
+    </w:p>
+    <w:p>
+      <w:pPr>
+        <w:spacing w:after="0" w:line="360" w:lineRule="auto"/>
+        <w:ind w:left="-567" w:right="-563" w:firstLine="283"/>
+        <w:contextualSpacing/>
+        <w:rPr>
+          <w:rFonts w:ascii="Times New Roman" w:hAnsi="Times New Roman" w:cs="Times New Roman"/>
+          <w:sz w:val="28"/>
+          <w:szCs w:val="28"/>
+          <w:lang w:val="ru-RU"/>
+        </w:rPr>
+      </w:pPr>
+      <w:r>
+        <w:rPr>
+          <w:rFonts w:ascii="Times New Roman" w:hAnsi="Times New Roman" w:cs="Times New Roman"/>
+          <w:sz w:val="28"/>
+          <w:szCs w:val="28"/>
+          <w:lang w:val="ru-RU"/>
+        </w:rPr>
+        <w:t xml:space="preserve">- система автоматизации процесса разработки </w:t>
+      </w:r>
+      <w:proofErr w:type="spellStart"/>
+      <w:r>
+        <w:rPr>
+          <w:rFonts w:ascii="Times New Roman" w:hAnsi="Times New Roman" w:cs="Times New Roman"/>
+          <w:sz w:val="28"/>
+          <w:szCs w:val="28"/>
+          <w:lang w:val="ru-RU"/>
+        </w:rPr>
+        <w:t>Gulp</w:t>
+      </w:r>
+      <w:proofErr w:type="spellEnd"/>
+    </w:p>
+    <w:p>
+      <w:pPr>
+        <w:spacing w:after="0" w:line="360" w:lineRule="auto"/>
+        <w:ind w:left="-567" w:right="-563" w:firstLine="283"/>
+        <w:contextualSpacing/>
+        <w:rPr>
+          <w:rFonts w:ascii="Times New Roman" w:hAnsi="Times New Roman" w:cs="Times New Roman"/>
+          <w:sz w:val="28"/>
+          <w:szCs w:val="28"/>
+          <w:lang w:val="ru-RU"/>
+        </w:rPr>
+      </w:pPr>
+      <w:r>
+        <w:rPr>
+          <w:rFonts w:ascii="Times New Roman" w:hAnsi="Times New Roman" w:cs="Times New Roman"/>
+          <w:sz w:val="28"/>
+          <w:szCs w:val="28"/>
+          <w:lang w:val="ru-RU"/>
+        </w:rPr>
+        <w:t xml:space="preserve">- </w:t>
+      </w:r>
+      <w:proofErr w:type="spellStart"/>
+      <w:r>
+        <w:rPr>
+          <w:rFonts w:ascii="Times New Roman" w:hAnsi="Times New Roman" w:cs="Times New Roman"/>
+          <w:sz w:val="28"/>
+          <w:szCs w:val="28"/>
+          <w:lang w:val="ru-RU"/>
+        </w:rPr>
+        <w:t>cистема</w:t>
+      </w:r>
+      <w:proofErr w:type="spellEnd"/>
+      <w:r>
+        <w:rPr>
+          <w:rFonts w:ascii="Times New Roman" w:hAnsi="Times New Roman" w:cs="Times New Roman"/>
+          <w:sz w:val="28"/>
+          <w:szCs w:val="28"/>
+          <w:lang w:val="ru-RU"/>
+        </w:rPr>
+        <w:t xml:space="preserve"> контроля версий </w:t>
+      </w:r>
+      <w:proofErr w:type="spellStart"/>
+      <w:r>
+        <w:rPr>
+          <w:rFonts w:ascii="Times New Roman" w:hAnsi="Times New Roman" w:cs="Times New Roman"/>
+          <w:sz w:val="28"/>
+          <w:szCs w:val="28"/>
+          <w:lang w:val="ru-RU"/>
+        </w:rPr>
+        <w:t>Git</w:t>
+      </w:r>
+      <w:proofErr w:type="spellEnd"/>
+    </w:p>
+    <w:p>
+      <w:pPr>
+        <w:spacing w:after="0" w:line="360" w:lineRule="auto"/>
+        <w:ind w:left="-567" w:right="-563" w:firstLine="283"/>
+        <w:contextualSpacing/>
+        <w:rPr>
+          <w:rFonts w:ascii="Times New Roman" w:hAnsi="Times New Roman" w:cs="Times New Roman"/>
+          <w:sz w:val="28"/>
+          <w:szCs w:val="28"/>
+          <w:lang w:val="ru-RU"/>
+        </w:rPr>
+      </w:pPr>
+      <w:r>
+        <w:rPr>
+          <w:rFonts w:ascii="Times New Roman" w:hAnsi="Times New Roman" w:cs="Times New Roman"/>
+          <w:sz w:val="28"/>
+          <w:szCs w:val="28"/>
+          <w:lang w:val="ru-RU"/>
+        </w:rPr>
+        <w:t xml:space="preserve">- адаптивность, </w:t>
+      </w:r>
+      <w:proofErr w:type="spellStart"/>
+      <w:r>
+        <w:rPr>
+          <w:rFonts w:ascii="Times New Roman" w:hAnsi="Times New Roman" w:cs="Times New Roman"/>
+          <w:sz w:val="28"/>
+          <w:szCs w:val="28"/>
+          <w:lang w:val="ru-RU"/>
+        </w:rPr>
+        <w:t>кроссбраузерность</w:t>
+      </w:r>
+      <w:proofErr w:type="spellEnd"/>
+      <w:r>
+        <w:rPr>
+          <w:rFonts w:ascii="Times New Roman" w:hAnsi="Times New Roman" w:cs="Times New Roman"/>
+          <w:sz w:val="28"/>
+          <w:szCs w:val="28"/>
+          <w:lang w:val="ru-RU"/>
+        </w:rPr>
+        <w:t xml:space="preserve">, </w:t>
+      </w:r>
+      <w:proofErr w:type="spellStart"/>
+      <w:r>
+        <w:rPr>
+          <w:rFonts w:ascii="Times New Roman" w:hAnsi="Times New Roman" w:cs="Times New Roman"/>
+          <w:sz w:val="28"/>
+          <w:szCs w:val="28"/>
+          <w:lang w:val="ru-RU"/>
+        </w:rPr>
+        <w:t>семантичность</w:t>
+      </w:r>
+      <w:proofErr w:type="spellEnd"/>
+    </w:p>
+    <w:p>
+      <w:pPr>
+        <w:spacing w:after="0" w:line="360" w:lineRule="auto"/>
+        <w:ind w:left="-567" w:right="-563" w:firstLine="283"/>
+        <w:contextualSpacing/>
+        <w:rPr>
+          <w:rFonts w:ascii="Times New Roman" w:hAnsi="Times New Roman" w:cs="Times New Roman"/>
+          <w:sz w:val="28"/>
+          <w:szCs w:val="28"/>
+          <w:lang w:val="ru-RU"/>
+        </w:rPr>
+      </w:pPr>
+      <w:r>
+        <w:rPr>
+          <w:rFonts w:ascii="Times New Roman" w:hAnsi="Times New Roman" w:cs="Times New Roman"/>
+          <w:sz w:val="28"/>
+          <w:szCs w:val="28"/>
+          <w:lang w:val="ru-RU"/>
+        </w:rPr>
+        <w:t xml:space="preserve">- соблюдение стандартов W3C </w:t>
+      </w:r>
+    </w:p>
+    <w:p>
+      <w:pPr>
+        <w:spacing w:after="0" w:line="360" w:lineRule="auto"/>
+        <w:ind w:left="-567" w:right="-563" w:firstLine="283"/>
+        <w:contextualSpacing/>
+        <w:rPr>
+          <w:rFonts w:ascii="Times New Roman" w:hAnsi="Times New Roman" w:cs="Times New Roman"/>
+          <w:sz w:val="28"/>
+          <w:szCs w:val="28"/>
+          <w:lang w:val="ru-RU"/>
+        </w:rPr>
+      </w:pPr>
+      <w:r>
+        <w:rPr>
+          <w:rFonts w:ascii="Times New Roman" w:hAnsi="Times New Roman" w:cs="Times New Roman"/>
+          <w:sz w:val="28"/>
+          <w:szCs w:val="28"/>
+          <w:lang w:val="ru-RU"/>
+        </w:rPr>
+        <w:t xml:space="preserve">- </w:t>
+      </w:r>
+      <w:r>
+        <w:rPr>
+          <w:rFonts w:ascii="Times New Roman" w:hAnsi="Times New Roman" w:cs="Times New Roman"/>
+          <w:sz w:val="28"/>
+          <w:szCs w:val="28"/>
+          <w:lang w:val="ru-RU"/>
+        </w:rPr>
+        <w:t xml:space="preserve">графические редакторы </w:t>
+      </w:r>
+      <w:proofErr w:type="spellStart"/>
+      <w:r>
+        <w:rPr>
+          <w:rFonts w:ascii="Times New Roman" w:hAnsi="Times New Roman" w:cs="Times New Roman"/>
+          <w:sz w:val="28"/>
+          <w:szCs w:val="28"/>
+          <w:lang w:val="ru-RU"/>
+        </w:rPr>
+        <w:t>Adobe</w:t>
+      </w:r>
+      <w:proofErr w:type="spellEnd"/>
+      <w:r>
+        <w:rPr>
+          <w:rFonts w:ascii="Times New Roman" w:hAnsi="Times New Roman" w:cs="Times New Roman"/>
+          <w:sz w:val="28"/>
+          <w:szCs w:val="28"/>
+          <w:lang w:val="ru-RU"/>
+        </w:rPr>
+        <w:t xml:space="preserve"> </w:t>
+      </w:r>
+      <w:proofErr w:type="spellStart"/>
+      <w:r>
+        <w:rPr>
+          <w:rFonts w:ascii="Times New Roman" w:hAnsi="Times New Roman" w:cs="Times New Roman"/>
+          <w:sz w:val="28"/>
+          <w:szCs w:val="28"/>
+          <w:lang w:val="ru-RU"/>
+        </w:rPr>
+        <w:t>Photoshop</w:t>
+      </w:r>
+      <w:proofErr w:type="spellEnd"/>
+      <w:r>
+        <w:rPr>
+          <w:rFonts w:ascii="Times New Roman" w:hAnsi="Times New Roman" w:cs="Times New Roman"/>
+          <w:sz w:val="28"/>
+          <w:szCs w:val="28"/>
+          <w:lang w:val="ru-RU"/>
+        </w:rPr>
+        <w:t xml:space="preserve">, </w:t>
+      </w:r>
+      <w:proofErr w:type="spellStart"/>
+      <w:r>
+        <w:rPr>
+          <w:rFonts w:ascii="Times New Roman" w:hAnsi="Times New Roman" w:cs="Times New Roman"/>
+          <w:sz w:val="28"/>
+          <w:szCs w:val="28"/>
+          <w:lang w:val="ru-RU"/>
+        </w:rPr>
+        <w:t>Avocode</w:t>
+      </w:r>
+      <w:proofErr w:type="spellEnd"/>
+    </w:p>
+    <w:p>
+      <w:pPr>
+        <w:spacing w:after="0" w:line="360" w:lineRule="auto"/>
+        <w:ind w:left="-567" w:right="-563" w:firstLine="283"/>
+        <w:contextualSpacing/>
+        <w:rPr>
+          <w:rFonts w:ascii="Times New Roman" w:hAnsi="Times New Roman" w:cs="Times New Roman"/>
+          <w:sz w:val="28"/>
+          <w:szCs w:val="28"/>
+          <w:lang w:val="ru-RU"/>
+        </w:rPr>
+      </w:pPr>
+    </w:p>
+    <w:p>
+      <w:pPr>
+        <w:spacing w:after="0" w:line="360" w:lineRule="auto"/>
+        <w:ind w:left="-567" w:right="-563" w:firstLine="283"/>
+        <w:contextualSpacing/>
+        <w:rPr>
+          <w:rFonts w:ascii="Times New Roman" w:hAnsi="Times New Roman" w:cs="Times New Roman"/>
+          <w:b/>
+          <w:sz w:val="28"/>
+          <w:szCs w:val="28"/>
+          <w:lang w:val="ru-RU"/>
+        </w:rPr>
+      </w:pPr>
+      <w:r>
+        <w:rPr>
+          <w:rFonts w:ascii="Times New Roman" w:hAnsi="Times New Roman" w:cs="Times New Roman"/>
+          <w:b/>
+          <w:sz w:val="28"/>
+          <w:szCs w:val="28"/>
+          <w:lang w:val="ru-RU"/>
+        </w:rPr>
+        <w:t>Опыт работы</w:t>
+      </w:r>
+    </w:p>
+    <w:p>
+      <w:pPr>
+        <w:spacing w:after="0" w:line="360" w:lineRule="auto"/>
+        <w:ind w:left="-567" w:right="-563" w:firstLine="283"/>
+        <w:contextualSpacing/>
+        <w:rPr>
+          <w:rFonts w:ascii="Times New Roman" w:hAnsi="Times New Roman" w:cs="Times New Roman"/>
+          <w:sz w:val="28"/>
+          <w:szCs w:val="28"/>
+          <w:lang w:val="ru-RU"/>
+        </w:rPr>
+      </w:pPr>
+      <w:r>
+        <w:rPr>
+          <w:rFonts w:ascii="Times New Roman" w:hAnsi="Times New Roman" w:cs="Times New Roman"/>
+          <w:sz w:val="28"/>
+          <w:szCs w:val="26"/>
+          <w:lang w:val="ru-RU"/>
+        </w:rPr>
+        <w:t>1</w:t>
+      </w:r>
+      <w:r>
+        <w:rPr>
+          <w:rFonts w:ascii="Times New Roman" w:hAnsi="Times New Roman" w:cs="Times New Roman"/>
+          <w:sz w:val="28"/>
+          <w:szCs w:val="26"/>
+          <w:lang w:val="ru-RU"/>
+        </w:rPr>
+        <w:t xml:space="preserve">) </w:t>
+      </w:r>
+      <w:r>
+        <w:rPr>
+          <w:rFonts w:ascii="Times New Roman" w:hAnsi="Times New Roman" w:cs="Times New Roman"/>
+          <w:sz w:val="28"/>
+          <w:szCs w:val="26"/>
+          <w:lang w:val="ru-RU"/>
+        </w:rPr>
+        <w:t>Оператор контакт-центра</w:t>
+      </w:r>
+      <w:r>
+        <w:rPr>
+          <w:rFonts w:ascii="Times New Roman" w:hAnsi="Times New Roman" w:cs="Times New Roman"/>
+          <w:sz w:val="28"/>
+          <w:szCs w:val="26"/>
+          <w:lang w:val="ru-RU"/>
+        </w:rPr>
+        <w:t xml:space="preserve"> (</w:t>
+      </w:r>
+      <w:r>
+        <w:rPr>
+          <w:rFonts w:ascii="Times New Roman" w:hAnsi="Times New Roman" w:cs="Times New Roman"/>
+          <w:sz w:val="28"/>
+          <w:szCs w:val="28"/>
+          <w:lang w:val="ru-RU"/>
+        </w:rPr>
+        <w:t>10.2017 – 01.2019</w:t>
+      </w:r>
+      <w:r>
+        <w:rPr>
+          <w:rFonts w:ascii="Times New Roman" w:hAnsi="Times New Roman" w:cs="Times New Roman"/>
+          <w:sz w:val="28"/>
+          <w:szCs w:val="28"/>
+          <w:lang w:val="ru-RU"/>
+        </w:rPr>
+        <w:t>)</w:t>
+      </w:r>
+      <w:r>
+        <w:rPr>
+          <w:rFonts w:ascii="Times New Roman" w:hAnsi="Times New Roman" w:cs="Times New Roman"/>
+          <w:sz w:val="28"/>
+          <w:szCs w:val="28"/>
+          <w:lang w:val="ru-RU"/>
+        </w:rPr>
+        <w:t xml:space="preserve">, </w:t>
+      </w:r>
+      <w:r>
+        <w:rPr>
+          <w:rFonts w:ascii="Times New Roman" w:hAnsi="Times New Roman" w:cs="Times New Roman"/>
+          <w:sz w:val="28"/>
+          <w:szCs w:val="28"/>
+        </w:rPr>
+        <w:t>KT</w:t>
+      </w:r>
+      <w:r>
+        <w:rPr>
+          <w:rFonts w:ascii="Times New Roman" w:hAnsi="Times New Roman" w:cs="Times New Roman"/>
+          <w:sz w:val="28"/>
+          <w:szCs w:val="28"/>
+          <w:lang w:val="ru-RU"/>
+        </w:rPr>
+        <w:t xml:space="preserve"> </w:t>
+      </w:r>
+      <w:r>
+        <w:rPr>
+          <w:rFonts w:ascii="Times New Roman" w:hAnsi="Times New Roman" w:cs="Times New Roman"/>
+          <w:sz w:val="28"/>
+          <w:szCs w:val="28"/>
+        </w:rPr>
+        <w:t>Ukraine</w:t>
+      </w:r>
+    </w:p>
+    <w:p>
+      <w:pPr>
+        <w:spacing w:after="0" w:line="360" w:lineRule="auto"/>
+        <w:ind w:left="-567" w:right="-563" w:firstLine="283"/>
+        <w:contextualSpacing/>
+        <w:rPr>
+          <w:rFonts w:ascii="Times New Roman" w:hAnsi="Times New Roman" w:cs="Times New Roman"/>
+          <w:sz w:val="28"/>
+          <w:szCs w:val="28"/>
+          <w:lang w:val="ru-RU"/>
+        </w:rPr>
+      </w:pPr>
+      <w:r>
+        <w:rPr>
+          <w:rFonts w:ascii="Times New Roman" w:hAnsi="Times New Roman" w:cs="Times New Roman"/>
+          <w:sz w:val="28"/>
+          <w:szCs w:val="28"/>
+          <w:lang w:val="ru-RU"/>
+        </w:rPr>
+        <w:t>- прием звонков от клиентов компании;</w:t>
+      </w:r>
+    </w:p>
+    <w:p>
+      <w:pPr>
+        <w:spacing w:after="0" w:line="360" w:lineRule="auto"/>
+        <w:ind w:left="-567" w:right="-563" w:firstLine="283"/>
+        <w:contextualSpacing/>
+        <w:rPr>
+          <w:rFonts w:ascii="Times New Roman" w:hAnsi="Times New Roman" w:cs="Times New Roman"/>
+          <w:sz w:val="28"/>
+          <w:szCs w:val="28"/>
+          <w:lang w:val="ru-RU"/>
+        </w:rPr>
+      </w:pPr>
+      <w:r>
+        <w:rPr>
+          <w:rFonts w:ascii="Times New Roman" w:hAnsi="Times New Roman" w:cs="Times New Roman"/>
+          <w:sz w:val="28"/>
+          <w:szCs w:val="28"/>
+          <w:lang w:val="ru-RU"/>
+        </w:rPr>
+        <w:t>- консультация клиентов по продукту компании;</w:t>
+      </w:r>
+    </w:p>
+    <w:p>
+      <w:pPr>
+        <w:spacing w:after="0" w:line="360" w:lineRule="auto"/>
+        <w:ind w:left="-567" w:right="-563" w:firstLine="283"/>
+        <w:contextualSpacing/>
+        <w:rPr>
+          <w:rFonts w:ascii="Times New Roman" w:hAnsi="Times New Roman" w:cs="Times New Roman"/>
+          <w:sz w:val="28"/>
+          <w:szCs w:val="28"/>
+          <w:lang w:val="ru-RU"/>
+        </w:rPr>
+      </w:pPr>
+      <w:r>
+        <w:rPr>
+          <w:rFonts w:ascii="Times New Roman" w:hAnsi="Times New Roman" w:cs="Times New Roman"/>
+          <w:sz w:val="28"/>
+          <w:szCs w:val="28"/>
+          <w:lang w:val="ru-RU"/>
+        </w:rPr>
+        <w:t xml:space="preserve">- ведение внутренней линии </w:t>
+      </w:r>
+      <w:r>
+        <w:rPr>
+          <w:rFonts w:ascii="Times New Roman" w:hAnsi="Times New Roman" w:cs="Times New Roman"/>
+          <w:sz w:val="28"/>
+          <w:szCs w:val="28"/>
+          <w:lang w:val="ru-RU"/>
+        </w:rPr>
+        <w:t>тех</w:t>
+      </w:r>
+      <w:r>
+        <w:rPr>
+          <w:rFonts w:ascii="Times New Roman" w:hAnsi="Times New Roman" w:cs="Times New Roman"/>
+          <w:sz w:val="28"/>
+          <w:szCs w:val="28"/>
+          <w:lang w:val="ru-RU"/>
+        </w:rPr>
+        <w:t>поддержки сотрудников компании.</w:t>
+      </w:r>
+    </w:p>
+    <w:p>
+      <w:pPr>
+        <w:spacing w:after="0" w:line="360" w:lineRule="auto"/>
+        <w:ind w:left="-567" w:right="-563" w:firstLine="283"/>
+        <w:contextualSpacing/>
+        <w:rPr>
+          <w:rFonts w:ascii="Times New Roman" w:hAnsi="Times New Roman" w:cs="Times New Roman"/>
+          <w:sz w:val="32"/>
+          <w:szCs w:val="28"/>
+          <w:lang w:val="ru-RU"/>
+        </w:rPr>
+      </w:pPr>
+    </w:p>
+    <w:p>
+      <w:pPr>
+        <w:spacing w:after="0" w:line="360" w:lineRule="auto"/>
+        <w:ind w:left="-567" w:right="-563" w:firstLine="283"/>
+        <w:contextualSpacing/>
+        <w:rPr>
+          <w:rFonts w:ascii="Times New Roman" w:hAnsi="Times New Roman" w:cs="Times New Roman"/>
+          <w:sz w:val="28"/>
+          <w:szCs w:val="26"/>
+          <w:lang w:val="ru-RU"/>
+        </w:rPr>
+      </w:pPr>
+      <w:r>
+        <w:rPr>
+          <w:rFonts w:ascii="Times New Roman" w:hAnsi="Times New Roman" w:cs="Times New Roman"/>
+          <w:sz w:val="28"/>
+          <w:szCs w:val="26"/>
+          <w:lang w:val="ru-RU"/>
+        </w:rPr>
+        <w:t>2</w:t>
+      </w:r>
+      <w:r>
+        <w:rPr>
+          <w:rFonts w:ascii="Times New Roman" w:hAnsi="Times New Roman" w:cs="Times New Roman"/>
+          <w:sz w:val="28"/>
+          <w:szCs w:val="26"/>
+          <w:lang w:val="ru-RU"/>
+        </w:rPr>
+        <w:t xml:space="preserve">) </w:t>
+      </w:r>
+      <w:r>
+        <w:rPr>
+          <w:rFonts w:ascii="Times New Roman" w:hAnsi="Times New Roman" w:cs="Times New Roman"/>
+          <w:sz w:val="28"/>
+          <w:szCs w:val="26"/>
+        </w:rPr>
+        <w:t>Front</w:t>
+      </w:r>
+      <w:r>
+        <w:rPr>
+          <w:rFonts w:ascii="Times New Roman" w:hAnsi="Times New Roman" w:cs="Times New Roman"/>
+          <w:sz w:val="28"/>
+          <w:szCs w:val="26"/>
+          <w:lang w:val="ru-RU"/>
+        </w:rPr>
+        <w:t>-</w:t>
+      </w:r>
+      <w:r>
+        <w:rPr>
+          <w:rFonts w:ascii="Times New Roman" w:hAnsi="Times New Roman" w:cs="Times New Roman"/>
+          <w:sz w:val="28"/>
+          <w:szCs w:val="26"/>
+        </w:rPr>
+        <w:t>end</w:t>
+      </w:r>
+      <w:r>
+        <w:rPr>
+          <w:rFonts w:ascii="Times New Roman" w:hAnsi="Times New Roman" w:cs="Times New Roman"/>
+          <w:sz w:val="28"/>
+          <w:szCs w:val="26"/>
+          <w:lang w:val="ru-RU"/>
+        </w:rPr>
+        <w:t xml:space="preserve"> разработчик</w:t>
+      </w:r>
+      <w:r>
+        <w:rPr>
+          <w:rFonts w:ascii="Times New Roman" w:hAnsi="Times New Roman" w:cs="Times New Roman"/>
+          <w:sz w:val="28"/>
+          <w:szCs w:val="26"/>
+          <w:lang w:val="ru-RU"/>
+        </w:rPr>
+        <w:t xml:space="preserve"> (</w:t>
+      </w:r>
+      <w:r>
+        <w:rPr>
+          <w:rFonts w:ascii="Times New Roman" w:hAnsi="Times New Roman" w:cs="Times New Roman"/>
+          <w:sz w:val="28"/>
+          <w:szCs w:val="28"/>
+          <w:lang w:val="ru-RU"/>
+        </w:rPr>
+        <w:t>01.</w:t>
+      </w:r>
+      <w:r>
+        <w:rPr>
+          <w:rFonts w:ascii="Times New Roman" w:hAnsi="Times New Roman" w:cs="Times New Roman"/>
+          <w:sz w:val="28"/>
+          <w:szCs w:val="28"/>
+          <w:lang w:val="ru-RU"/>
+        </w:rPr>
+        <w:t>2019 – настоящее время</w:t>
+      </w:r>
+      <w:r>
+        <w:rPr>
+          <w:rFonts w:ascii="Times New Roman" w:hAnsi="Times New Roman" w:cs="Times New Roman"/>
+          <w:sz w:val="28"/>
+          <w:szCs w:val="28"/>
+          <w:lang w:val="ru-RU"/>
+        </w:rPr>
+        <w:t>)</w:t>
+      </w:r>
+      <w:r>
+        <w:rPr>
+          <w:rFonts w:ascii="Times New Roman" w:hAnsi="Times New Roman" w:cs="Times New Roman"/>
+          <w:sz w:val="28"/>
+          <w:szCs w:val="26"/>
+          <w:lang w:val="ru-RU"/>
+        </w:rPr>
+        <w:t xml:space="preserve">, </w:t>
+      </w:r>
+      <w:r>
+        <w:rPr>
+          <w:rFonts w:ascii="Times New Roman" w:hAnsi="Times New Roman" w:cs="Times New Roman"/>
+          <w:sz w:val="28"/>
+          <w:szCs w:val="28"/>
+        </w:rPr>
+        <w:t>Freelance</w:t>
+      </w:r>
+    </w:p>
+    <w:p>
+      <w:pPr>
+        <w:spacing w:after="0" w:line="360" w:lineRule="auto"/>
+        <w:ind w:left="-567" w:right="-563" w:firstLine="283"/>
+        <w:contextualSpacing/>
+        <w:rPr>
+          <w:rFonts w:ascii="Times New Roman" w:hAnsi="Times New Roman" w:cs="Times New Roman"/>
+          <w:sz w:val="28"/>
+          <w:szCs w:val="28"/>
+          <w:lang w:val="ru-RU"/>
+        </w:rPr>
+      </w:pPr>
+      <w:r>
+        <w:rPr>
+          <w:rFonts w:ascii="Times New Roman" w:hAnsi="Times New Roman" w:cs="Times New Roman"/>
+          <w:sz w:val="28"/>
+          <w:szCs w:val="28"/>
+          <w:lang w:val="ru-RU"/>
+        </w:rPr>
         <w:lastRenderedPageBreak/>
-        <w:t xml:space="preserve">- интерактивные онлайн курсы – «Основы </w:t>
-      </w:r>
-      <w:r>
-        <w:rPr>
-          <w:rFonts w:ascii="Times New Roman" w:hAnsi="Times New Roman" w:cs="Times New Roman"/>
-          <w:sz w:val="28"/>
-          <w:szCs w:val="28"/>
-        </w:rPr>
-        <w:t>HTML</w:t>
-      </w:r>
-      <w:r>
-        <w:rPr>
-          <w:rFonts w:ascii="Times New Roman" w:hAnsi="Times New Roman" w:cs="Times New Roman"/>
-          <w:sz w:val="28"/>
-          <w:szCs w:val="28"/>
-          <w:lang w:val="ru-RU"/>
-        </w:rPr>
-        <w:t>/</w:t>
-      </w:r>
-      <w:r>
-        <w:rPr>
-          <w:rFonts w:ascii="Times New Roman" w:hAnsi="Times New Roman" w:cs="Times New Roman"/>
-          <w:sz w:val="28"/>
-          <w:szCs w:val="28"/>
-        </w:rPr>
-        <w:t>CSS</w:t>
-      </w:r>
-      <w:r>
-        <w:rPr>
-          <w:rFonts w:ascii="Times New Roman" w:hAnsi="Times New Roman" w:cs="Times New Roman"/>
-          <w:sz w:val="28"/>
-          <w:szCs w:val="28"/>
-          <w:lang w:val="ru-RU"/>
-        </w:rPr>
-        <w:t>/</w:t>
-      </w:r>
-      <w:r>
-        <w:rPr>
-          <w:rFonts w:ascii="Times New Roman" w:hAnsi="Times New Roman" w:cs="Times New Roman"/>
-          <w:sz w:val="28"/>
-          <w:szCs w:val="28"/>
-        </w:rPr>
-        <w:t>JS</w:t>
-      </w:r>
-      <w:r>
-        <w:rPr>
-          <w:rFonts w:ascii="Times New Roman" w:hAnsi="Times New Roman" w:cs="Times New Roman"/>
-          <w:sz w:val="28"/>
-          <w:szCs w:val="28"/>
-          <w:lang w:val="ru-RU"/>
-        </w:rPr>
-        <w:t xml:space="preserve">», </w:t>
-      </w:r>
-      <w:r>
-        <w:rPr>
-          <w:rFonts w:ascii="Times New Roman" w:hAnsi="Times New Roman" w:cs="Times New Roman"/>
-          <w:sz w:val="28"/>
-          <w:szCs w:val="28"/>
-        </w:rPr>
-        <w:t>HTML</w:t>
-      </w:r>
-      <w:r>
-        <w:rPr>
-          <w:rFonts w:ascii="Times New Roman" w:hAnsi="Times New Roman" w:cs="Times New Roman"/>
-          <w:sz w:val="28"/>
-          <w:szCs w:val="28"/>
-          <w:lang w:val="ru-RU"/>
-        </w:rPr>
-        <w:t xml:space="preserve"> </w:t>
-      </w:r>
-      <w:r>
-        <w:rPr>
-          <w:rFonts w:ascii="Times New Roman" w:hAnsi="Times New Roman" w:cs="Times New Roman"/>
-          <w:sz w:val="28"/>
-          <w:szCs w:val="28"/>
-        </w:rPr>
-        <w:t>Academy</w:t>
-      </w:r>
-      <w:r>
-        <w:rPr>
-          <w:rFonts w:ascii="Times New Roman" w:hAnsi="Times New Roman" w:cs="Times New Roman"/>
-          <w:sz w:val="28"/>
-          <w:szCs w:val="28"/>
-          <w:lang w:val="ru-RU"/>
-        </w:rPr>
-        <w:t xml:space="preserve"> (02.2019)</w:t>
-      </w:r>
-    </w:p>
-    <w:p>
-      <w:pPr>
-        <w:spacing w:after="0" w:line="360" w:lineRule="auto"/>
-        <w:ind w:left="-567" w:right="-563" w:firstLine="283"/>
-        <w:contextualSpacing/>
-        <w:rPr>
-          <w:rFonts w:ascii="Times New Roman" w:hAnsi="Times New Roman" w:cs="Times New Roman"/>
-          <w:sz w:val="28"/>
-          <w:szCs w:val="28"/>
-        </w:rPr>
-      </w:pPr>
-      <w:r>
-        <w:rPr>
-          <w:rFonts w:ascii="Times New Roman" w:hAnsi="Times New Roman" w:cs="Times New Roman"/>
-          <w:sz w:val="28"/>
-          <w:szCs w:val="28"/>
-        </w:rPr>
         <w:t xml:space="preserve">- </w:t>
       </w:r>
-      <w:r>
-        <w:rPr>
-          <w:rFonts w:ascii="Times New Roman" w:hAnsi="Times New Roman" w:cs="Times New Roman"/>
-          <w:sz w:val="28"/>
-          <w:szCs w:val="28"/>
-          <w:lang w:val="ru-RU"/>
-        </w:rPr>
-        <w:t>онлайн</w:t>
-      </w:r>
-      <w:r>
-        <w:rPr>
-          <w:rFonts w:ascii="Times New Roman" w:hAnsi="Times New Roman" w:cs="Times New Roman"/>
-          <w:sz w:val="28"/>
-          <w:szCs w:val="28"/>
-        </w:rPr>
-        <w:t xml:space="preserve"> </w:t>
-      </w:r>
-      <w:r>
-        <w:rPr>
-          <w:rFonts w:ascii="Times New Roman" w:hAnsi="Times New Roman" w:cs="Times New Roman"/>
-          <w:sz w:val="28"/>
-          <w:szCs w:val="28"/>
-          <w:lang w:val="ru-RU"/>
-        </w:rPr>
-        <w:t>курс</w:t>
-      </w:r>
-      <w:r>
-        <w:rPr>
-          <w:rFonts w:ascii="Times New Roman" w:hAnsi="Times New Roman" w:cs="Times New Roman"/>
-          <w:sz w:val="28"/>
-          <w:szCs w:val="28"/>
-        </w:rPr>
-        <w:t xml:space="preserve"> – «Responsive Web Design», </w:t>
-      </w:r>
       <w:proofErr w:type="spellStart"/>
       <w:r>
         <w:rPr>
           <w:rFonts w:ascii="Times New Roman" w:hAnsi="Times New Roman" w:cs="Times New Roman"/>
           <w:sz w:val="28"/>
           <w:szCs w:val="28"/>
-        </w:rPr>
-        <w:t>freeCodeCamp</w:t>
+          <w:lang w:val="ru-RU"/>
+        </w:rPr>
+        <w:t>кроссбраузерная</w:t>
       </w:r>
       <w:proofErr w:type="spellEnd"/>
       <w:r>
@@ -1221,1250 +2501,6 @@
           <w:rFonts w:ascii="Times New Roman" w:hAnsi="Times New Roman" w:cs="Times New Roman"/>
           <w:sz w:val="28"/>
           <w:szCs w:val="28"/>
-        </w:rPr>
-        <w:t xml:space="preserve"> (03.2019)</w:t>
-      </w:r>
-    </w:p>
-    <w:p>
-      <w:pPr>
-        <w:spacing w:after="0" w:line="360" w:lineRule="auto"/>
-        <w:ind w:left="-567" w:right="-563" w:firstLine="283"/>
-        <w:contextualSpacing/>
-        <w:rPr>
-          <w:rFonts w:ascii="Times New Roman" w:hAnsi="Times New Roman" w:cs="Times New Roman"/>
-          <w:sz w:val="28"/>
-          <w:szCs w:val="28"/>
-        </w:rPr>
-      </w:pPr>
-      <w:r>
-        <w:rPr>
-          <w:rFonts w:ascii="Times New Roman" w:hAnsi="Times New Roman" w:cs="Times New Roman"/>
-          <w:sz w:val="28"/>
-          <w:szCs w:val="28"/>
-        </w:rPr>
-        <w:t xml:space="preserve">- </w:t>
-      </w:r>
-      <w:r>
-        <w:rPr>
-          <w:rFonts w:ascii="Times New Roman" w:hAnsi="Times New Roman" w:cs="Times New Roman"/>
-          <w:sz w:val="28"/>
-          <w:szCs w:val="28"/>
-          <w:lang w:val="ru-RU"/>
-        </w:rPr>
-        <w:t>онлайн</w:t>
-      </w:r>
-      <w:r>
-        <w:rPr>
-          <w:rFonts w:ascii="Times New Roman" w:hAnsi="Times New Roman" w:cs="Times New Roman"/>
-          <w:sz w:val="28"/>
-          <w:szCs w:val="28"/>
-        </w:rPr>
-        <w:t xml:space="preserve"> </w:t>
-      </w:r>
-      <w:r>
-        <w:rPr>
-          <w:rFonts w:ascii="Times New Roman" w:hAnsi="Times New Roman" w:cs="Times New Roman"/>
-          <w:sz w:val="28"/>
-          <w:szCs w:val="28"/>
-          <w:lang w:val="ru-RU"/>
-        </w:rPr>
-        <w:t>курс</w:t>
-      </w:r>
-      <w:r>
-        <w:rPr>
-          <w:rFonts w:ascii="Times New Roman" w:hAnsi="Times New Roman" w:cs="Times New Roman"/>
-          <w:sz w:val="28"/>
-          <w:szCs w:val="28"/>
-        </w:rPr>
-        <w:t xml:space="preserve"> – «</w:t>
-      </w:r>
-      <w:proofErr w:type="spellStart"/>
-      <w:r>
-        <w:rPr>
-          <w:rFonts w:ascii="Times New Roman" w:hAnsi="Times New Roman" w:cs="Times New Roman"/>
-          <w:sz w:val="28"/>
-          <w:szCs w:val="28"/>
-        </w:rPr>
-        <w:t>Javascript</w:t>
-      </w:r>
-      <w:proofErr w:type="spellEnd"/>
-      <w:r>
-        <w:rPr>
-          <w:rFonts w:ascii="Times New Roman" w:hAnsi="Times New Roman" w:cs="Times New Roman"/>
-          <w:sz w:val="28"/>
-          <w:szCs w:val="28"/>
-        </w:rPr>
-        <w:t xml:space="preserve"> Algorithms </w:t>
-      </w:r>
-      <w:proofErr w:type="gramStart"/>
-      <w:r>
-        <w:rPr>
-          <w:rFonts w:ascii="Times New Roman" w:hAnsi="Times New Roman" w:cs="Times New Roman"/>
-          <w:sz w:val="28"/>
-          <w:szCs w:val="28"/>
-        </w:rPr>
-        <w:t>And</w:t>
-      </w:r>
-      <w:proofErr w:type="gramEnd"/>
-      <w:r>
-        <w:rPr>
-          <w:rFonts w:ascii="Times New Roman" w:hAnsi="Times New Roman" w:cs="Times New Roman"/>
-          <w:sz w:val="28"/>
-          <w:szCs w:val="28"/>
-        </w:rPr>
-        <w:t xml:space="preserve"> Data Structures», </w:t>
-      </w:r>
-      <w:proofErr w:type="spellStart"/>
-      <w:r>
-        <w:rPr>
-          <w:rFonts w:ascii="Times New Roman" w:hAnsi="Times New Roman" w:cs="Times New Roman"/>
-          <w:sz w:val="28"/>
-          <w:szCs w:val="28"/>
-        </w:rPr>
-        <w:t>freeCodeCamp</w:t>
-      </w:r>
-      <w:proofErr w:type="spellEnd"/>
-      <w:r>
-        <w:rPr>
-          <w:rFonts w:ascii="Times New Roman" w:hAnsi="Times New Roman" w:cs="Times New Roman"/>
-          <w:sz w:val="28"/>
-          <w:szCs w:val="28"/>
-        </w:rPr>
-        <w:t xml:space="preserve"> (</w:t>
-      </w:r>
-      <w:r>
-        <w:rPr>
-          <w:rFonts w:ascii="Times New Roman" w:hAnsi="Times New Roman" w:cs="Times New Roman"/>
-          <w:sz w:val="28"/>
-          <w:szCs w:val="28"/>
-        </w:rPr>
-        <w:t>03</w:t>
-      </w:r>
-      <w:r>
-        <w:rPr>
-          <w:rFonts w:ascii="Times New Roman" w:hAnsi="Times New Roman" w:cs="Times New Roman"/>
-          <w:sz w:val="28"/>
-          <w:szCs w:val="28"/>
-        </w:rPr>
-        <w:t>.2019)</w:t>
-      </w:r>
-    </w:p>
-    <w:p>
-      <w:pPr>
-        <w:spacing w:after="0" w:line="360" w:lineRule="auto"/>
-        <w:ind w:left="-567" w:right="-563" w:firstLine="283"/>
-        <w:contextualSpacing/>
-        <w:rPr>
-          <w:rFonts w:ascii="Times New Roman" w:hAnsi="Times New Roman" w:cs="Times New Roman"/>
-          <w:sz w:val="28"/>
-          <w:szCs w:val="28"/>
-        </w:rPr>
-      </w:pPr>
-    </w:p>
-    <w:p>
-      <w:pPr>
-        <w:spacing w:after="0" w:line="360" w:lineRule="auto"/>
-        <w:ind w:left="-567" w:right="-563" w:firstLine="283"/>
-        <w:contextualSpacing/>
-        <w:rPr>
-          <w:rFonts w:ascii="Times New Roman" w:hAnsi="Times New Roman" w:cs="Times New Roman"/>
-          <w:b/>
-          <w:sz w:val="28"/>
-          <w:szCs w:val="28"/>
-          <w:lang w:val="ru-RU"/>
-        </w:rPr>
-      </w:pPr>
-      <w:r>
-        <w:rPr>
-          <w:rFonts w:ascii="Times New Roman" w:hAnsi="Times New Roman" w:cs="Times New Roman"/>
-          <w:b/>
-          <w:sz w:val="28"/>
-          <w:szCs w:val="28"/>
-          <w:lang w:val="ru-RU"/>
-        </w:rPr>
-        <w:t>Профессиональные навыки</w:t>
-      </w:r>
-    </w:p>
-    <w:p>
-      <w:pPr>
-        <w:spacing w:after="0" w:line="360" w:lineRule="auto"/>
-        <w:ind w:left="-567" w:right="-563" w:firstLine="283"/>
-        <w:contextualSpacing/>
-        <w:rPr>
-          <w:rFonts w:ascii="Times New Roman" w:hAnsi="Times New Roman" w:cs="Times New Roman"/>
-          <w:sz w:val="28"/>
-          <w:szCs w:val="28"/>
-          <w:lang w:val="ru-RU"/>
-        </w:rPr>
-      </w:pPr>
-      <w:r>
-        <w:rPr>
-          <w:rFonts w:ascii="Times New Roman" w:hAnsi="Times New Roman" w:cs="Times New Roman"/>
-          <w:sz w:val="28"/>
-          <w:szCs w:val="28"/>
-          <w:lang w:val="ru-RU"/>
-        </w:rPr>
-        <w:t>- HTML5</w:t>
-      </w:r>
-    </w:p>
-    <w:p>
-      <w:pPr>
-        <w:spacing w:after="0" w:line="360" w:lineRule="auto"/>
-        <w:ind w:left="-567" w:right="-563" w:firstLine="283"/>
-        <w:contextualSpacing/>
-        <w:rPr>
-          <w:rFonts w:ascii="Times New Roman" w:hAnsi="Times New Roman" w:cs="Times New Roman"/>
-          <w:sz w:val="28"/>
-          <w:szCs w:val="28"/>
-          <w:lang w:val="ru-RU"/>
-        </w:rPr>
-      </w:pPr>
-      <w:r>
-        <w:rPr>
-          <w:rFonts w:ascii="Times New Roman" w:hAnsi="Times New Roman" w:cs="Times New Roman"/>
-          <w:sz w:val="28"/>
-          <w:szCs w:val="28"/>
-          <w:lang w:val="ru-RU"/>
-        </w:rPr>
-        <w:t xml:space="preserve">- </w:t>
-      </w:r>
-      <w:r>
-        <w:rPr>
-          <w:rFonts w:ascii="Times New Roman" w:hAnsi="Times New Roman" w:cs="Times New Roman"/>
-          <w:sz w:val="28"/>
-          <w:szCs w:val="28"/>
-        </w:rPr>
-        <w:t>CSS</w:t>
-      </w:r>
-      <w:r>
-        <w:rPr>
-          <w:rFonts w:ascii="Times New Roman" w:hAnsi="Times New Roman" w:cs="Times New Roman"/>
-          <w:sz w:val="28"/>
-          <w:szCs w:val="28"/>
-          <w:lang w:val="ru-RU"/>
-        </w:rPr>
-        <w:t>3</w:t>
-      </w:r>
-    </w:p>
-    <w:p>
-      <w:pPr>
-        <w:spacing w:after="0" w:line="360" w:lineRule="auto"/>
-        <w:ind w:left="-567" w:right="-563" w:firstLine="283"/>
-        <w:contextualSpacing/>
-        <w:rPr>
-          <w:rFonts w:ascii="Times New Roman" w:hAnsi="Times New Roman" w:cs="Times New Roman"/>
-          <w:sz w:val="28"/>
-          <w:szCs w:val="28"/>
-          <w:lang w:val="ru-RU"/>
-        </w:rPr>
-      </w:pPr>
-      <w:r>
-        <w:rPr>
-          <w:rFonts w:ascii="Times New Roman" w:hAnsi="Times New Roman" w:cs="Times New Roman"/>
-          <w:sz w:val="28"/>
-          <w:szCs w:val="28"/>
-          <w:lang w:val="ru-RU"/>
-        </w:rPr>
-        <w:t xml:space="preserve">- </w:t>
-      </w:r>
-      <w:r>
-        <w:rPr>
-          <w:rFonts w:ascii="Times New Roman" w:hAnsi="Times New Roman" w:cs="Times New Roman"/>
-          <w:sz w:val="28"/>
-          <w:szCs w:val="28"/>
-        </w:rPr>
-        <w:t>JavaScript</w:t>
-      </w:r>
-      <w:r>
-        <w:rPr>
-          <w:rFonts w:ascii="Times New Roman" w:hAnsi="Times New Roman" w:cs="Times New Roman"/>
-          <w:sz w:val="28"/>
-          <w:szCs w:val="28"/>
-          <w:lang w:val="ru-RU"/>
-        </w:rPr>
-        <w:t xml:space="preserve"> (</w:t>
-      </w:r>
-      <w:r>
-        <w:rPr>
-          <w:rFonts w:ascii="Times New Roman" w:hAnsi="Times New Roman" w:cs="Times New Roman"/>
-          <w:sz w:val="28"/>
-          <w:szCs w:val="28"/>
-        </w:rPr>
-        <w:t>ES</w:t>
-      </w:r>
-      <w:r>
-        <w:rPr>
-          <w:rFonts w:ascii="Times New Roman" w:hAnsi="Times New Roman" w:cs="Times New Roman"/>
-          <w:sz w:val="28"/>
-          <w:szCs w:val="28"/>
-          <w:lang w:val="ru-RU"/>
-        </w:rPr>
-        <w:t xml:space="preserve">5 / </w:t>
-      </w:r>
-      <w:r>
-        <w:rPr>
-          <w:rFonts w:ascii="Times New Roman" w:hAnsi="Times New Roman" w:cs="Times New Roman"/>
-          <w:sz w:val="28"/>
-          <w:szCs w:val="28"/>
-        </w:rPr>
-        <w:t>ES</w:t>
-      </w:r>
-      <w:r>
-        <w:rPr>
-          <w:rFonts w:ascii="Times New Roman" w:hAnsi="Times New Roman" w:cs="Times New Roman"/>
-          <w:sz w:val="28"/>
-          <w:szCs w:val="28"/>
-          <w:lang w:val="ru-RU"/>
-        </w:rPr>
-        <w:t>6)</w:t>
-      </w:r>
-    </w:p>
-    <w:p>
-      <w:pPr>
-        <w:spacing w:after="0" w:line="360" w:lineRule="auto"/>
-        <w:ind w:left="-567" w:right="-563" w:firstLine="283"/>
-        <w:contextualSpacing/>
-        <w:rPr>
-          <w:rFonts w:ascii="Times New Roman" w:hAnsi="Times New Roman" w:cs="Times New Roman"/>
-          <w:sz w:val="28"/>
-          <w:szCs w:val="28"/>
-          <w:lang w:val="ru-RU"/>
-        </w:rPr>
-      </w:pPr>
-      <w:r>
-        <w:rPr>
-          <w:rFonts w:ascii="Times New Roman" w:hAnsi="Times New Roman" w:cs="Times New Roman"/>
-          <w:sz w:val="28"/>
-          <w:szCs w:val="28"/>
-          <w:lang w:val="ru-RU"/>
-        </w:rPr>
-        <w:t xml:space="preserve">- </w:t>
-      </w:r>
-      <w:r>
-        <w:rPr>
-          <w:rFonts w:ascii="Times New Roman" w:hAnsi="Times New Roman" w:cs="Times New Roman"/>
-          <w:sz w:val="28"/>
-          <w:szCs w:val="28"/>
-        </w:rPr>
-        <w:t>JQuery</w:t>
-      </w:r>
-    </w:p>
-    <w:p>
-      <w:pPr>
-        <w:spacing w:after="0" w:line="360" w:lineRule="auto"/>
-        <w:ind w:left="-567" w:right="-563" w:firstLine="283"/>
-        <w:contextualSpacing/>
-        <w:rPr>
-          <w:rFonts w:ascii="Times New Roman" w:hAnsi="Times New Roman" w:cs="Times New Roman"/>
-          <w:sz w:val="28"/>
-          <w:szCs w:val="28"/>
-          <w:lang w:val="ru-RU"/>
-        </w:rPr>
-      </w:pPr>
-      <w:r>
-        <w:rPr>
-          <w:rFonts w:ascii="Times New Roman" w:hAnsi="Times New Roman" w:cs="Times New Roman"/>
-          <w:sz w:val="28"/>
-          <w:szCs w:val="28"/>
-          <w:lang w:val="ru-RU"/>
-        </w:rPr>
-        <w:t xml:space="preserve">- </w:t>
-      </w:r>
-      <w:r>
-        <w:rPr>
-          <w:rFonts w:ascii="Times New Roman" w:hAnsi="Times New Roman" w:cs="Times New Roman"/>
-          <w:sz w:val="28"/>
-          <w:szCs w:val="28"/>
-        </w:rPr>
-        <w:t>Ajax</w:t>
-      </w:r>
-    </w:p>
-    <w:p>
-      <w:pPr>
-        <w:spacing w:after="0" w:line="360" w:lineRule="auto"/>
-        <w:ind w:left="-567" w:right="-563" w:firstLine="283"/>
-        <w:contextualSpacing/>
-        <w:rPr>
-          <w:rFonts w:ascii="Times New Roman" w:hAnsi="Times New Roman" w:cs="Times New Roman"/>
-          <w:sz w:val="28"/>
-          <w:szCs w:val="28"/>
-          <w:lang w:val="ru-RU"/>
-        </w:rPr>
-      </w:pPr>
-      <w:r>
-        <w:rPr>
-          <w:rFonts w:ascii="Times New Roman" w:hAnsi="Times New Roman" w:cs="Times New Roman"/>
-          <w:sz w:val="28"/>
-          <w:szCs w:val="28"/>
-          <w:lang w:val="ru-RU"/>
-        </w:rPr>
-        <w:t xml:space="preserve">- </w:t>
-      </w:r>
-      <w:r>
-        <w:rPr>
-          <w:rFonts w:ascii="Times New Roman" w:hAnsi="Times New Roman" w:cs="Times New Roman"/>
-          <w:sz w:val="28"/>
-          <w:szCs w:val="28"/>
-          <w:lang w:val="ru-RU"/>
-        </w:rPr>
-        <w:t>препроцессор</w:t>
-      </w:r>
-      <w:r>
-        <w:rPr>
-          <w:rFonts w:ascii="Times New Roman" w:hAnsi="Times New Roman" w:cs="Times New Roman"/>
-          <w:sz w:val="28"/>
-          <w:szCs w:val="28"/>
-          <w:lang w:val="ru-RU"/>
-        </w:rPr>
-        <w:t xml:space="preserve"> </w:t>
-      </w:r>
-      <w:r>
-        <w:rPr>
-          <w:rFonts w:ascii="Times New Roman" w:hAnsi="Times New Roman" w:cs="Times New Roman"/>
-          <w:sz w:val="28"/>
-          <w:szCs w:val="28"/>
-        </w:rPr>
-        <w:t>SASS</w:t>
-      </w:r>
-      <w:r>
-        <w:rPr>
-          <w:rFonts w:ascii="Times New Roman" w:hAnsi="Times New Roman" w:cs="Times New Roman"/>
-          <w:sz w:val="28"/>
-          <w:szCs w:val="28"/>
-          <w:lang w:val="ru-RU"/>
-        </w:rPr>
-        <w:t xml:space="preserve"> (</w:t>
-      </w:r>
-      <w:r>
-        <w:rPr>
-          <w:rFonts w:ascii="Times New Roman" w:hAnsi="Times New Roman" w:cs="Times New Roman"/>
-          <w:sz w:val="28"/>
-          <w:szCs w:val="28"/>
-        </w:rPr>
-        <w:t>SCSS</w:t>
-      </w:r>
-      <w:r>
-        <w:rPr>
-          <w:rFonts w:ascii="Times New Roman" w:hAnsi="Times New Roman" w:cs="Times New Roman"/>
-          <w:sz w:val="28"/>
-          <w:szCs w:val="28"/>
-          <w:lang w:val="ru-RU"/>
-        </w:rPr>
-        <w:t>)</w:t>
-      </w:r>
-    </w:p>
-    <w:p>
-      <w:pPr>
-        <w:spacing w:after="0" w:line="360" w:lineRule="auto"/>
-        <w:ind w:left="-567" w:right="-563" w:firstLine="283"/>
-        <w:contextualSpacing/>
-        <w:rPr>
-          <w:rFonts w:ascii="Times New Roman" w:hAnsi="Times New Roman" w:cs="Times New Roman"/>
-          <w:sz w:val="28"/>
-          <w:szCs w:val="28"/>
-          <w:lang w:val="ru-RU"/>
-        </w:rPr>
-      </w:pPr>
-      <w:r>
-        <w:rPr>
-          <w:rFonts w:ascii="Times New Roman" w:hAnsi="Times New Roman" w:cs="Times New Roman"/>
-          <w:sz w:val="28"/>
-          <w:szCs w:val="28"/>
-          <w:lang w:val="ru-RU"/>
-        </w:rPr>
-        <w:t xml:space="preserve">- </w:t>
-      </w:r>
-      <w:r>
-        <w:rPr>
-          <w:rFonts w:ascii="Times New Roman" w:hAnsi="Times New Roman" w:cs="Times New Roman"/>
-          <w:sz w:val="28"/>
-          <w:szCs w:val="28"/>
-          <w:lang w:val="ru-RU"/>
-        </w:rPr>
-        <w:t>методология</w:t>
-      </w:r>
-      <w:r>
-        <w:rPr>
-          <w:rFonts w:ascii="Times New Roman" w:hAnsi="Times New Roman" w:cs="Times New Roman"/>
-          <w:sz w:val="28"/>
-          <w:szCs w:val="28"/>
-          <w:lang w:val="ru-RU"/>
-        </w:rPr>
-        <w:t xml:space="preserve"> </w:t>
-      </w:r>
-      <w:r>
-        <w:rPr>
-          <w:rFonts w:ascii="Times New Roman" w:hAnsi="Times New Roman" w:cs="Times New Roman"/>
-          <w:sz w:val="28"/>
-          <w:szCs w:val="28"/>
-          <w:lang w:val="ru-RU"/>
-        </w:rPr>
-        <w:t>верстки</w:t>
-      </w:r>
-      <w:r>
-        <w:rPr>
-          <w:rFonts w:ascii="Times New Roman" w:hAnsi="Times New Roman" w:cs="Times New Roman"/>
-          <w:sz w:val="28"/>
-          <w:szCs w:val="28"/>
-          <w:lang w:val="ru-RU"/>
-        </w:rPr>
-        <w:t xml:space="preserve"> </w:t>
-      </w:r>
-      <w:r>
-        <w:rPr>
-          <w:rFonts w:ascii="Times New Roman" w:hAnsi="Times New Roman" w:cs="Times New Roman"/>
-          <w:sz w:val="28"/>
-          <w:szCs w:val="28"/>
-        </w:rPr>
-        <w:t>BEM</w:t>
-      </w:r>
-    </w:p>
-    <w:p>
-      <w:pPr>
-        <w:spacing w:after="0" w:line="360" w:lineRule="auto"/>
-        <w:ind w:left="-567" w:right="-563" w:firstLine="283"/>
-        <w:contextualSpacing/>
-        <w:rPr>
-          <w:rFonts w:ascii="Times New Roman" w:hAnsi="Times New Roman" w:cs="Times New Roman"/>
-          <w:sz w:val="28"/>
-          <w:szCs w:val="28"/>
-          <w:lang w:val="ru-RU"/>
-        </w:rPr>
-      </w:pPr>
-      <w:r>
-        <w:rPr>
-          <w:rFonts w:ascii="Times New Roman" w:hAnsi="Times New Roman" w:cs="Times New Roman"/>
-          <w:sz w:val="28"/>
-          <w:szCs w:val="28"/>
-          <w:lang w:val="ru-RU"/>
-        </w:rPr>
-        <w:t xml:space="preserve">- </w:t>
-      </w:r>
-      <w:r>
-        <w:rPr>
-          <w:rFonts w:ascii="Times New Roman" w:hAnsi="Times New Roman" w:cs="Times New Roman"/>
-          <w:sz w:val="28"/>
-          <w:szCs w:val="28"/>
-        </w:rPr>
-        <w:t>Twitter</w:t>
-      </w:r>
-      <w:r>
-        <w:rPr>
-          <w:rFonts w:ascii="Times New Roman" w:hAnsi="Times New Roman" w:cs="Times New Roman"/>
-          <w:sz w:val="28"/>
-          <w:szCs w:val="28"/>
-          <w:lang w:val="ru-RU"/>
-        </w:rPr>
-        <w:t xml:space="preserve"> </w:t>
-      </w:r>
-      <w:r>
-        <w:rPr>
-          <w:rFonts w:ascii="Times New Roman" w:hAnsi="Times New Roman" w:cs="Times New Roman"/>
-          <w:sz w:val="28"/>
-          <w:szCs w:val="28"/>
-        </w:rPr>
-        <w:t>Bootstrap</w:t>
-      </w:r>
-    </w:p>
-    <w:p>
-      <w:pPr>
-        <w:spacing w:after="0" w:line="360" w:lineRule="auto"/>
-        <w:ind w:left="-567" w:right="-563" w:firstLine="283"/>
-        <w:contextualSpacing/>
-        <w:rPr>
-          <w:rFonts w:ascii="Times New Roman" w:hAnsi="Times New Roman" w:cs="Times New Roman"/>
-          <w:sz w:val="28"/>
-          <w:szCs w:val="28"/>
-          <w:lang w:val="ru-RU"/>
-        </w:rPr>
-      </w:pPr>
-      <w:r>
-        <w:rPr>
-          <w:rFonts w:ascii="Times New Roman" w:hAnsi="Times New Roman" w:cs="Times New Roman"/>
-          <w:sz w:val="28"/>
-          <w:szCs w:val="28"/>
-          <w:lang w:val="ru-RU"/>
-        </w:rPr>
-        <w:t xml:space="preserve">- </w:t>
-      </w:r>
-      <w:r>
-        <w:rPr>
-          <w:rFonts w:ascii="Times New Roman" w:hAnsi="Times New Roman" w:cs="Times New Roman"/>
-          <w:sz w:val="28"/>
-          <w:szCs w:val="28"/>
-          <w:lang w:val="ru-RU"/>
-        </w:rPr>
-        <w:t>пакетный</w:t>
-      </w:r>
-      <w:r>
-        <w:rPr>
-          <w:rFonts w:ascii="Times New Roman" w:hAnsi="Times New Roman" w:cs="Times New Roman"/>
-          <w:sz w:val="28"/>
-          <w:szCs w:val="28"/>
-          <w:lang w:val="ru-RU"/>
-        </w:rPr>
-        <w:t xml:space="preserve"> </w:t>
-      </w:r>
-      <w:r>
-        <w:rPr>
-          <w:rFonts w:ascii="Times New Roman" w:hAnsi="Times New Roman" w:cs="Times New Roman"/>
-          <w:sz w:val="28"/>
-          <w:szCs w:val="28"/>
-          <w:lang w:val="ru-RU"/>
-        </w:rPr>
-        <w:t>менеджер</w:t>
-      </w:r>
-      <w:r>
-        <w:rPr>
-          <w:rFonts w:ascii="Times New Roman" w:hAnsi="Times New Roman" w:cs="Times New Roman"/>
-          <w:sz w:val="28"/>
-          <w:szCs w:val="28"/>
-          <w:lang w:val="ru-RU"/>
-        </w:rPr>
-        <w:t xml:space="preserve"> </w:t>
-      </w:r>
-      <w:r>
-        <w:rPr>
-          <w:rFonts w:ascii="Times New Roman" w:hAnsi="Times New Roman" w:cs="Times New Roman"/>
-          <w:sz w:val="28"/>
-          <w:szCs w:val="28"/>
-        </w:rPr>
-        <w:t>NPM</w:t>
-      </w:r>
-    </w:p>
-    <w:p>
-      <w:pPr>
-        <w:spacing w:after="0" w:line="360" w:lineRule="auto"/>
-        <w:ind w:left="-567" w:right="-563" w:firstLine="283"/>
-        <w:contextualSpacing/>
-        <w:rPr>
-          <w:rFonts w:ascii="Times New Roman" w:hAnsi="Times New Roman" w:cs="Times New Roman"/>
-          <w:sz w:val="28"/>
-          <w:szCs w:val="28"/>
-          <w:lang w:val="ru-RU"/>
-        </w:rPr>
-      </w:pPr>
-      <w:r>
-        <w:rPr>
-          <w:rFonts w:ascii="Times New Roman" w:hAnsi="Times New Roman" w:cs="Times New Roman"/>
-          <w:sz w:val="28"/>
-          <w:szCs w:val="28"/>
-          <w:lang w:val="ru-RU"/>
-        </w:rPr>
-        <w:t xml:space="preserve">- система автоматизации процесса разработки </w:t>
-      </w:r>
-      <w:proofErr w:type="spellStart"/>
-      <w:r>
-        <w:rPr>
-          <w:rFonts w:ascii="Times New Roman" w:hAnsi="Times New Roman" w:cs="Times New Roman"/>
-          <w:sz w:val="28"/>
-          <w:szCs w:val="28"/>
-          <w:lang w:val="ru-RU"/>
-        </w:rPr>
-        <w:t>Gulp</w:t>
-      </w:r>
-      <w:proofErr w:type="spellEnd"/>
-    </w:p>
-    <w:p>
-      <w:pPr>
-        <w:spacing w:after="0" w:line="360" w:lineRule="auto"/>
-        <w:ind w:left="-567" w:right="-563" w:firstLine="283"/>
-        <w:contextualSpacing/>
-        <w:rPr>
-          <w:rFonts w:ascii="Times New Roman" w:hAnsi="Times New Roman" w:cs="Times New Roman"/>
-          <w:sz w:val="28"/>
-          <w:szCs w:val="28"/>
-          <w:lang w:val="ru-RU"/>
-        </w:rPr>
-      </w:pPr>
-      <w:r>
-        <w:rPr>
-          <w:rFonts w:ascii="Times New Roman" w:hAnsi="Times New Roman" w:cs="Times New Roman"/>
-          <w:sz w:val="28"/>
-          <w:szCs w:val="28"/>
-          <w:lang w:val="ru-RU"/>
-        </w:rPr>
-        <w:t xml:space="preserve">- </w:t>
-      </w:r>
-      <w:proofErr w:type="spellStart"/>
-      <w:r>
-        <w:rPr>
-          <w:rFonts w:ascii="Times New Roman" w:hAnsi="Times New Roman" w:cs="Times New Roman"/>
-          <w:sz w:val="28"/>
-          <w:szCs w:val="28"/>
-          <w:lang w:val="ru-RU"/>
-        </w:rPr>
-        <w:t>cистема</w:t>
-      </w:r>
-      <w:proofErr w:type="spellEnd"/>
-      <w:r>
-        <w:rPr>
-          <w:rFonts w:ascii="Times New Roman" w:hAnsi="Times New Roman" w:cs="Times New Roman"/>
-          <w:sz w:val="28"/>
-          <w:szCs w:val="28"/>
-          <w:lang w:val="ru-RU"/>
-        </w:rPr>
-        <w:t xml:space="preserve"> контроля версий </w:t>
-      </w:r>
-      <w:proofErr w:type="spellStart"/>
-      <w:r>
-        <w:rPr>
-          <w:rFonts w:ascii="Times New Roman" w:hAnsi="Times New Roman" w:cs="Times New Roman"/>
-          <w:sz w:val="28"/>
-          <w:szCs w:val="28"/>
-          <w:lang w:val="ru-RU"/>
-        </w:rPr>
-        <w:t>Git</w:t>
-      </w:r>
-      <w:proofErr w:type="spellEnd"/>
-    </w:p>
-    <w:p>
-      <w:pPr>
-        <w:spacing w:after="0" w:line="360" w:lineRule="auto"/>
-        <w:ind w:left="-567" w:right="-563" w:firstLine="283"/>
-        <w:contextualSpacing/>
-        <w:rPr>
-          <w:rFonts w:ascii="Times New Roman" w:hAnsi="Times New Roman" w:cs="Times New Roman"/>
-          <w:sz w:val="28"/>
-          <w:szCs w:val="28"/>
-          <w:lang w:val="ru-RU"/>
-        </w:rPr>
-      </w:pPr>
-      <w:r>
-        <w:rPr>
-          <w:rFonts w:ascii="Times New Roman" w:hAnsi="Times New Roman" w:cs="Times New Roman"/>
-          <w:sz w:val="28"/>
-          <w:szCs w:val="28"/>
-          <w:lang w:val="ru-RU"/>
-        </w:rPr>
-        <w:t xml:space="preserve">- адаптивность, </w:t>
-      </w:r>
-      <w:proofErr w:type="spellStart"/>
-      <w:r>
-        <w:rPr>
-          <w:rFonts w:ascii="Times New Roman" w:hAnsi="Times New Roman" w:cs="Times New Roman"/>
-          <w:sz w:val="28"/>
-          <w:szCs w:val="28"/>
-          <w:lang w:val="ru-RU"/>
-        </w:rPr>
-        <w:t>кроссбраузерность</w:t>
-      </w:r>
-      <w:proofErr w:type="spellEnd"/>
-      <w:r>
-        <w:rPr>
-          <w:rFonts w:ascii="Times New Roman" w:hAnsi="Times New Roman" w:cs="Times New Roman"/>
-          <w:sz w:val="28"/>
-          <w:szCs w:val="28"/>
-          <w:lang w:val="ru-RU"/>
-        </w:rPr>
-        <w:t xml:space="preserve">, </w:t>
-      </w:r>
-      <w:proofErr w:type="spellStart"/>
-      <w:r>
-        <w:rPr>
-          <w:rFonts w:ascii="Times New Roman" w:hAnsi="Times New Roman" w:cs="Times New Roman"/>
-          <w:sz w:val="28"/>
-          <w:szCs w:val="28"/>
-          <w:lang w:val="ru-RU"/>
-        </w:rPr>
-        <w:t>семантичность</w:t>
-      </w:r>
-      <w:proofErr w:type="spellEnd"/>
-    </w:p>
-    <w:p>
-      <w:pPr>
-        <w:spacing w:after="0" w:line="360" w:lineRule="auto"/>
-        <w:ind w:left="-567" w:right="-563" w:firstLine="283"/>
-        <w:contextualSpacing/>
-        <w:rPr>
-          <w:rFonts w:ascii="Times New Roman" w:hAnsi="Times New Roman" w:cs="Times New Roman"/>
-          <w:sz w:val="28"/>
-          <w:szCs w:val="28"/>
-          <w:lang w:val="ru-RU"/>
-        </w:rPr>
-      </w:pPr>
-      <w:r>
-        <w:rPr>
-          <w:rFonts w:ascii="Times New Roman" w:hAnsi="Times New Roman" w:cs="Times New Roman"/>
-          <w:sz w:val="28"/>
-          <w:szCs w:val="28"/>
-          <w:lang w:val="ru-RU"/>
-        </w:rPr>
-        <w:t xml:space="preserve">- соблюдение стандартов W3C </w:t>
-      </w:r>
-    </w:p>
-    <w:p>
-      <w:pPr>
-        <w:spacing w:after="0" w:line="360" w:lineRule="auto"/>
-        <w:ind w:left="-567" w:right="-563" w:firstLine="283"/>
-        <w:contextualSpacing/>
-        <w:rPr>
-          <w:rFonts w:ascii="Times New Roman" w:hAnsi="Times New Roman" w:cs="Times New Roman"/>
-          <w:sz w:val="28"/>
-          <w:szCs w:val="28"/>
-          <w:lang w:val="ru-RU"/>
-        </w:rPr>
-      </w:pPr>
-      <w:r>
-        <w:rPr>
-          <w:rFonts w:ascii="Times New Roman" w:hAnsi="Times New Roman" w:cs="Times New Roman"/>
-          <w:sz w:val="28"/>
-          <w:szCs w:val="28"/>
-          <w:lang w:val="ru-RU"/>
-        </w:rPr>
-        <w:t xml:space="preserve">- </w:t>
-      </w:r>
-      <w:r>
-        <w:rPr>
-          <w:rFonts w:ascii="Times New Roman" w:hAnsi="Times New Roman" w:cs="Times New Roman"/>
-          <w:sz w:val="28"/>
-          <w:szCs w:val="28"/>
-          <w:lang w:val="ru-RU"/>
-        </w:rPr>
-        <w:t xml:space="preserve">графические редакторы </w:t>
-      </w:r>
-      <w:proofErr w:type="spellStart"/>
-      <w:r>
-        <w:rPr>
-          <w:rFonts w:ascii="Times New Roman" w:hAnsi="Times New Roman" w:cs="Times New Roman"/>
-          <w:sz w:val="28"/>
-          <w:szCs w:val="28"/>
-          <w:lang w:val="ru-RU"/>
-        </w:rPr>
-        <w:t>Adobe</w:t>
-      </w:r>
-      <w:proofErr w:type="spellEnd"/>
-      <w:r>
-        <w:rPr>
-          <w:rFonts w:ascii="Times New Roman" w:hAnsi="Times New Roman" w:cs="Times New Roman"/>
-          <w:sz w:val="28"/>
-          <w:szCs w:val="28"/>
-          <w:lang w:val="ru-RU"/>
-        </w:rPr>
-        <w:t xml:space="preserve"> </w:t>
-      </w:r>
-      <w:proofErr w:type="spellStart"/>
-      <w:r>
-        <w:rPr>
-          <w:rFonts w:ascii="Times New Roman" w:hAnsi="Times New Roman" w:cs="Times New Roman"/>
-          <w:sz w:val="28"/>
-          <w:szCs w:val="28"/>
-          <w:lang w:val="ru-RU"/>
-        </w:rPr>
-        <w:t>Photoshop</w:t>
-      </w:r>
-      <w:proofErr w:type="spellEnd"/>
-      <w:r>
-        <w:rPr>
-          <w:rFonts w:ascii="Times New Roman" w:hAnsi="Times New Roman" w:cs="Times New Roman"/>
-          <w:sz w:val="28"/>
-          <w:szCs w:val="28"/>
-          <w:lang w:val="ru-RU"/>
-        </w:rPr>
-        <w:t xml:space="preserve">, </w:t>
-      </w:r>
-      <w:proofErr w:type="spellStart"/>
-      <w:r>
-        <w:rPr>
-          <w:rFonts w:ascii="Times New Roman" w:hAnsi="Times New Roman" w:cs="Times New Roman"/>
-          <w:sz w:val="28"/>
-          <w:szCs w:val="28"/>
-          <w:lang w:val="ru-RU"/>
-        </w:rPr>
-        <w:t>Avocode</w:t>
-      </w:r>
-      <w:proofErr w:type="spellEnd"/>
-    </w:p>
-    <w:p>
-      <w:pPr>
-        <w:spacing w:after="0" w:line="360" w:lineRule="auto"/>
-        <w:ind w:left="-567" w:right="-563" w:firstLine="283"/>
-        <w:contextualSpacing/>
-        <w:rPr>
-          <w:rFonts w:ascii="Times New Roman" w:hAnsi="Times New Roman" w:cs="Times New Roman"/>
-          <w:sz w:val="28"/>
-          <w:szCs w:val="28"/>
-          <w:lang w:val="ru-RU"/>
-        </w:rPr>
-      </w:pPr>
-    </w:p>
-    <w:p>
-      <w:pPr>
-        <w:spacing w:after="0" w:line="360" w:lineRule="auto"/>
-        <w:ind w:left="-567" w:right="-563" w:firstLine="283"/>
-        <w:contextualSpacing/>
-        <w:rPr>
-          <w:rFonts w:ascii="Times New Roman" w:hAnsi="Times New Roman" w:cs="Times New Roman"/>
-          <w:b/>
-          <w:sz w:val="28"/>
-          <w:szCs w:val="28"/>
-          <w:lang w:val="ru-RU"/>
-        </w:rPr>
-      </w:pPr>
-      <w:r>
-        <w:rPr>
-          <w:rFonts w:ascii="Times New Roman" w:hAnsi="Times New Roman" w:cs="Times New Roman"/>
-          <w:b/>
-          <w:sz w:val="28"/>
-          <w:szCs w:val="28"/>
-          <w:lang w:val="ru-RU"/>
-        </w:rPr>
-        <w:t>Опыт работы</w:t>
-      </w:r>
-    </w:p>
-    <w:p>
-      <w:pPr>
-        <w:spacing w:after="0" w:line="360" w:lineRule="auto"/>
-        <w:ind w:left="-567" w:right="-563" w:firstLine="283"/>
-        <w:contextualSpacing/>
-        <w:rPr>
-          <w:rFonts w:ascii="Times New Roman" w:hAnsi="Times New Roman" w:cs="Times New Roman"/>
-          <w:sz w:val="28"/>
-          <w:szCs w:val="28"/>
-          <w:lang w:val="ru-RU"/>
-        </w:rPr>
-      </w:pPr>
-      <w:r>
-        <w:rPr>
-          <w:rFonts w:ascii="Times New Roman" w:hAnsi="Times New Roman" w:cs="Times New Roman"/>
-          <w:sz w:val="28"/>
-          <w:szCs w:val="26"/>
-          <w:lang w:val="ru-RU"/>
-        </w:rPr>
-        <w:t>1</w:t>
-      </w:r>
-      <w:r>
-        <w:rPr>
-          <w:rFonts w:ascii="Times New Roman" w:hAnsi="Times New Roman" w:cs="Times New Roman"/>
-          <w:sz w:val="28"/>
-          <w:szCs w:val="26"/>
-          <w:lang w:val="ru-RU"/>
-        </w:rPr>
-        <w:t xml:space="preserve">) </w:t>
-      </w:r>
-      <w:r>
-        <w:rPr>
-          <w:rFonts w:ascii="Times New Roman" w:hAnsi="Times New Roman" w:cs="Times New Roman"/>
-          <w:sz w:val="28"/>
-          <w:szCs w:val="26"/>
-          <w:lang w:val="ru-RU"/>
-        </w:rPr>
-        <w:t>Оператор контакт-центра</w:t>
-      </w:r>
-      <w:r>
-        <w:rPr>
-          <w:rFonts w:ascii="Times New Roman" w:hAnsi="Times New Roman" w:cs="Times New Roman"/>
-          <w:sz w:val="28"/>
-          <w:szCs w:val="26"/>
-          <w:lang w:val="ru-RU"/>
-        </w:rPr>
-        <w:t xml:space="preserve"> (</w:t>
-      </w:r>
-      <w:r>
-        <w:rPr>
-          <w:rFonts w:ascii="Times New Roman" w:hAnsi="Times New Roman" w:cs="Times New Roman"/>
-          <w:sz w:val="28"/>
-          <w:szCs w:val="28"/>
-          <w:lang w:val="ru-RU"/>
-        </w:rPr>
-        <w:t>10.2017 – 01.2019</w:t>
-      </w:r>
-      <w:r>
-        <w:rPr>
-          <w:rFonts w:ascii="Times New Roman" w:hAnsi="Times New Roman" w:cs="Times New Roman"/>
-          <w:sz w:val="28"/>
-          <w:szCs w:val="28"/>
-          <w:lang w:val="ru-RU"/>
-        </w:rPr>
-        <w:t>)</w:t>
-      </w:r>
-      <w:r>
-        <w:rPr>
-          <w:rFonts w:ascii="Times New Roman" w:hAnsi="Times New Roman" w:cs="Times New Roman"/>
-          <w:sz w:val="28"/>
-          <w:szCs w:val="28"/>
-          <w:lang w:val="ru-RU"/>
-        </w:rPr>
-        <w:t xml:space="preserve">, </w:t>
-      </w:r>
-      <w:r>
-        <w:rPr>
-          <w:rFonts w:ascii="Times New Roman" w:hAnsi="Times New Roman" w:cs="Times New Roman"/>
-          <w:sz w:val="28"/>
-          <w:szCs w:val="28"/>
-        </w:rPr>
-        <w:t>KT</w:t>
-      </w:r>
-      <w:r>
-        <w:rPr>
-          <w:rFonts w:ascii="Times New Roman" w:hAnsi="Times New Roman" w:cs="Times New Roman"/>
-          <w:sz w:val="28"/>
-          <w:szCs w:val="28"/>
-          <w:lang w:val="ru-RU"/>
-        </w:rPr>
-        <w:t xml:space="preserve"> </w:t>
-      </w:r>
-      <w:r>
-        <w:rPr>
-          <w:rFonts w:ascii="Times New Roman" w:hAnsi="Times New Roman" w:cs="Times New Roman"/>
-          <w:sz w:val="28"/>
-          <w:szCs w:val="28"/>
-        </w:rPr>
-        <w:t>Ukraine</w:t>
-      </w:r>
-    </w:p>
-    <w:p>
-      <w:pPr>
-        <w:spacing w:after="0" w:line="360" w:lineRule="auto"/>
-        <w:ind w:left="-567" w:right="-563" w:firstLine="283"/>
-        <w:contextualSpacing/>
-        <w:rPr>
-          <w:rFonts w:ascii="Times New Roman" w:hAnsi="Times New Roman" w:cs="Times New Roman"/>
-          <w:sz w:val="28"/>
-          <w:szCs w:val="28"/>
-          <w:lang w:val="ru-RU"/>
-        </w:rPr>
-      </w:pPr>
-      <w:r>
-        <w:rPr>
-          <w:rFonts w:ascii="Times New Roman" w:hAnsi="Times New Roman" w:cs="Times New Roman"/>
-          <w:sz w:val="28"/>
-          <w:szCs w:val="28"/>
-          <w:lang w:val="ru-RU"/>
-        </w:rPr>
-        <w:t>- прием звонков от клиентов компании;</w:t>
-      </w:r>
-    </w:p>
-    <w:p>
-      <w:pPr>
-        <w:spacing w:after="0" w:line="360" w:lineRule="auto"/>
-        <w:ind w:left="-567" w:right="-563" w:firstLine="283"/>
-        <w:contextualSpacing/>
-        <w:rPr>
-          <w:rFonts w:ascii="Times New Roman" w:hAnsi="Times New Roman" w:cs="Times New Roman"/>
-          <w:sz w:val="28"/>
-          <w:szCs w:val="28"/>
-          <w:lang w:val="ru-RU"/>
-        </w:rPr>
-      </w:pPr>
-      <w:r>
-        <w:rPr>
-          <w:rFonts w:ascii="Times New Roman" w:hAnsi="Times New Roman" w:cs="Times New Roman"/>
-          <w:sz w:val="28"/>
-          <w:szCs w:val="28"/>
-          <w:lang w:val="ru-RU"/>
-        </w:rPr>
-        <w:t>- консультация клиентов по продукту компании;</w:t>
-      </w:r>
-    </w:p>
-    <w:p>
-      <w:pPr>
-        <w:spacing w:after="0" w:line="360" w:lineRule="auto"/>
-        <w:ind w:left="-567" w:right="-563" w:firstLine="283"/>
-        <w:contextualSpacing/>
-        <w:rPr>
-          <w:rFonts w:ascii="Times New Roman" w:hAnsi="Times New Roman" w:cs="Times New Roman"/>
-          <w:sz w:val="28"/>
-          <w:szCs w:val="28"/>
-          <w:lang w:val="ru-RU"/>
-        </w:rPr>
-      </w:pPr>
-      <w:r>
-        <w:rPr>
-          <w:rFonts w:ascii="Times New Roman" w:hAnsi="Times New Roman" w:cs="Times New Roman"/>
-          <w:sz w:val="28"/>
-          <w:szCs w:val="28"/>
-          <w:lang w:val="ru-RU"/>
-        </w:rPr>
-        <w:t xml:space="preserve">- ведение внутренней линии </w:t>
-      </w:r>
-      <w:r>
-        <w:rPr>
-          <w:rFonts w:ascii="Times New Roman" w:hAnsi="Times New Roman" w:cs="Times New Roman"/>
-          <w:sz w:val="28"/>
-          <w:szCs w:val="28"/>
-          <w:lang w:val="ru-RU"/>
-        </w:rPr>
-        <w:t>тех</w:t>
-      </w:r>
-      <w:r>
-        <w:rPr>
-          <w:rFonts w:ascii="Times New Roman" w:hAnsi="Times New Roman" w:cs="Times New Roman"/>
-          <w:sz w:val="28"/>
-          <w:szCs w:val="28"/>
-          <w:lang w:val="ru-RU"/>
-        </w:rPr>
-        <w:t>поддержки сотрудников компании.</w:t>
-      </w:r>
-    </w:p>
-    <w:p>
-      <w:pPr>
-        <w:spacing w:after="0" w:line="360" w:lineRule="auto"/>
-        <w:ind w:left="-567" w:right="-563" w:firstLine="283"/>
-        <w:contextualSpacing/>
-        <w:rPr>
-          <w:rFonts w:ascii="Times New Roman" w:hAnsi="Times New Roman" w:cs="Times New Roman"/>
-          <w:sz w:val="32"/>
-          <w:szCs w:val="28"/>
-          <w:lang w:val="ru-RU"/>
-        </w:rPr>
-      </w:pPr>
-    </w:p>
-    <w:p>
-      <w:pPr>
-        <w:spacing w:after="0" w:line="360" w:lineRule="auto"/>
-        <w:ind w:left="-567" w:right="-563" w:firstLine="283"/>
-        <w:contextualSpacing/>
-        <w:rPr>
-          <w:rFonts w:ascii="Times New Roman" w:hAnsi="Times New Roman" w:cs="Times New Roman"/>
-          <w:sz w:val="28"/>
-          <w:szCs w:val="26"/>
-          <w:lang w:val="ru-RU"/>
-        </w:rPr>
-      </w:pPr>
-      <w:r>
-        <w:rPr>
-          <w:rFonts w:ascii="Times New Roman" w:hAnsi="Times New Roman" w:cs="Times New Roman"/>
-          <w:sz w:val="28"/>
-          <w:szCs w:val="26"/>
-          <w:lang w:val="ru-RU"/>
-        </w:rPr>
-        <w:t>2</w:t>
-      </w:r>
-      <w:r>
-        <w:rPr>
-          <w:rFonts w:ascii="Times New Roman" w:hAnsi="Times New Roman" w:cs="Times New Roman"/>
-          <w:sz w:val="28"/>
-          <w:szCs w:val="26"/>
-          <w:lang w:val="ru-RU"/>
-        </w:rPr>
-        <w:t xml:space="preserve">) </w:t>
-      </w:r>
-      <w:r>
-        <w:rPr>
-          <w:rFonts w:ascii="Times New Roman" w:hAnsi="Times New Roman" w:cs="Times New Roman"/>
-          <w:sz w:val="28"/>
-          <w:szCs w:val="26"/>
-        </w:rPr>
-        <w:t>Front</w:t>
-      </w:r>
-      <w:r>
-        <w:rPr>
-          <w:rFonts w:ascii="Times New Roman" w:hAnsi="Times New Roman" w:cs="Times New Roman"/>
-          <w:sz w:val="28"/>
-          <w:szCs w:val="26"/>
-          <w:lang w:val="ru-RU"/>
-        </w:rPr>
-        <w:t>-</w:t>
-      </w:r>
-      <w:r>
-        <w:rPr>
-          <w:rFonts w:ascii="Times New Roman" w:hAnsi="Times New Roman" w:cs="Times New Roman"/>
-          <w:sz w:val="28"/>
-          <w:szCs w:val="26"/>
-        </w:rPr>
-        <w:t>end</w:t>
-      </w:r>
-      <w:r>
-        <w:rPr>
-          <w:rFonts w:ascii="Times New Roman" w:hAnsi="Times New Roman" w:cs="Times New Roman"/>
-          <w:sz w:val="28"/>
-          <w:szCs w:val="26"/>
-          <w:lang w:val="ru-RU"/>
-        </w:rPr>
-        <w:t xml:space="preserve"> разработчик</w:t>
-      </w:r>
-      <w:r>
-        <w:rPr>
-          <w:rFonts w:ascii="Times New Roman" w:hAnsi="Times New Roman" w:cs="Times New Roman"/>
-          <w:sz w:val="28"/>
-          <w:szCs w:val="26"/>
-          <w:lang w:val="ru-RU"/>
-        </w:rPr>
-        <w:t xml:space="preserve"> (</w:t>
-      </w:r>
-      <w:r>
-        <w:rPr>
-          <w:rFonts w:ascii="Times New Roman" w:hAnsi="Times New Roman" w:cs="Times New Roman"/>
-          <w:sz w:val="28"/>
-          <w:szCs w:val="28"/>
-          <w:lang w:val="ru-RU"/>
-        </w:rPr>
-        <w:t>01.</w:t>
-      </w:r>
-      <w:r>
-        <w:rPr>
-          <w:rFonts w:ascii="Times New Roman" w:hAnsi="Times New Roman" w:cs="Times New Roman"/>
-          <w:sz w:val="28"/>
-          <w:szCs w:val="28"/>
-          <w:lang w:val="ru-RU"/>
-        </w:rPr>
-        <w:t>2019 – настоящее время</w:t>
-      </w:r>
-      <w:r>
-        <w:rPr>
-          <w:rFonts w:ascii="Times New Roman" w:hAnsi="Times New Roman" w:cs="Times New Roman"/>
-          <w:sz w:val="28"/>
-          <w:szCs w:val="28"/>
-          <w:lang w:val="ru-RU"/>
-        </w:rPr>
-        <w:t>)</w:t>
-      </w:r>
-      <w:r>
-        <w:rPr>
-          <w:rFonts w:ascii="Times New Roman" w:hAnsi="Times New Roman" w:cs="Times New Roman"/>
-          <w:sz w:val="28"/>
-          <w:szCs w:val="26"/>
-          <w:lang w:val="ru-RU"/>
-        </w:rPr>
-        <w:t xml:space="preserve">, </w:t>
-      </w:r>
-      <w:r>
-        <w:rPr>
-          <w:rFonts w:ascii="Times New Roman" w:hAnsi="Times New Roman" w:cs="Times New Roman"/>
-          <w:sz w:val="28"/>
-          <w:szCs w:val="28"/>
-        </w:rPr>
-        <w:t>Freelance</w:t>
-      </w:r>
-    </w:p>
-    <w:p>
-      <w:pPr>
-        <w:spacing w:after="0" w:line="360" w:lineRule="auto"/>
-        <w:ind w:left="-567" w:right="-563" w:firstLine="283"/>
-        <w:contextualSpacing/>
-        <w:rPr>
-          <w:rFonts w:ascii="Times New Roman" w:hAnsi="Times New Roman" w:cs="Times New Roman"/>
-          <w:sz w:val="28"/>
-          <w:szCs w:val="28"/>
-          <w:lang w:val="ru-RU"/>
-        </w:rPr>
-      </w:pPr>
-      <w:r>
-        <w:rPr>
-          <w:rFonts w:ascii="Times New Roman" w:hAnsi="Times New Roman" w:cs="Times New Roman"/>
-          <w:sz w:val="28"/>
-          <w:szCs w:val="28"/>
-          <w:lang w:val="ru-RU"/>
-        </w:rPr>
-        <w:t xml:space="preserve">- </w:t>
-      </w:r>
-      <w:proofErr w:type="spellStart"/>
-      <w:r>
-        <w:rPr>
-          <w:rFonts w:ascii="Times New Roman" w:hAnsi="Times New Roman" w:cs="Times New Roman"/>
-          <w:sz w:val="28"/>
-          <w:szCs w:val="28"/>
-          <w:lang w:val="ru-RU"/>
-        </w:rPr>
-        <w:t>кроссбраузерная</w:t>
-      </w:r>
-      <w:proofErr w:type="spellEnd"/>
-      <w:r>
-        <w:rPr>
-          <w:rFonts w:ascii="Times New Roman" w:hAnsi="Times New Roman" w:cs="Times New Roman"/>
-          <w:sz w:val="28"/>
-          <w:szCs w:val="28"/>
           <w:lang w:val="ru-RU"/>
         </w:rPr>
         <w:t>, адаптивная верстка HTML5/CSS3</w:t>
@@ -2489,7 +2525,6 @@
           <w:szCs w:val="28"/>
           <w:lang w:val="ru-RU"/>
         </w:rPr>
-        <w:lastRenderedPageBreak/>
         <w:t xml:space="preserve">- создание интерактивных веб-страниц с помощью CSS, JS </w:t>
       </w:r>
       <w:proofErr w:type="spellStart"/>
@@ -3962,7 +3997,7 @@
 </file>
 
 <file path=customXml/itemProps1.xml><?xml version="1.0" encoding="utf-8"?>
-<ds:datastoreItem xmlns:ds="http://schemas.openxmlformats.org/officeDocument/2006/customXml" ds:itemID="{E61497AE-A3C2-4B86-BB77-4EE89AF3CD11}">
+<ds:datastoreItem xmlns:ds="http://schemas.openxmlformats.org/officeDocument/2006/customXml" ds:itemID="{174A6721-26FC-49C6-B9AD-DF6F2F4C8F7D}">
   <ds:schemaRefs>
     <ds:schemaRef ds:uri="http://schemas.openxmlformats.org/officeDocument/2006/bibliography"/>
   </ds:schemaRefs>

</xml_diff>